<commit_message>
O sistema central já consegue receber as amostras do Gateway! CODIGO TESTADO.
</commit_message>
<xml_diff>
--- a/relatorios/fase_B/RB-G2.docx
+++ b/relatorios/fase_B/RB-G2.docx
@@ -1,6 +1,6 @@
 
 <file path=word/document.xml><?xml version="1.0" encoding="utf-8"?>
-<w:document xmlns:wpc="http://schemas.microsoft.com/office/word/2010/wordprocessingCanvas" xmlns:cx="http://schemas.microsoft.com/office/drawing/2014/chartex" xmlns:cx1="http://schemas.microsoft.com/office/drawing/2015/9/8/chartex" xmlns:cx2="http://schemas.microsoft.com/office/drawing/2015/10/21/chartex" xmlns:cx3="http://schemas.microsoft.com/office/drawing/2016/5/9/chartex" xmlns:cx4="http://schemas.microsoft.com/office/drawing/2016/5/10/chartex" xmlns:cx5="http://schemas.microsoft.com/office/drawing/2016/5/11/chartex" xmlns:cx6="http://schemas.microsoft.com/office/drawing/2016/5/12/chartex" xmlns:cx7="http://schemas.microsoft.com/office/drawing/2016/5/13/chartex" xmlns:cx8="http://schemas.microsoft.com/office/drawing/2016/5/14/chartex" xmlns:mc="http://schemas.openxmlformats.org/markup-compatibility/2006" xmlns:aink="http://schemas.microsoft.com/office/drawing/2016/ink" xmlns:am3d="http://schemas.microsoft.com/office/drawing/2017/model3d" xmlns:o="urn:schemas-microsoft-com:office:office" xmlns:r="http://schemas.openxmlformats.org/officeDocument/2006/relationships" xmlns:m="http://schemas.openxmlformats.org/officeDocument/2006/math" xmlns:v="urn:schemas-microsoft-com:vml" xmlns:wp14="http://schemas.microsoft.com/office/word/2010/wordprocessingDrawing" xmlns:wp="http://schemas.openxmlformats.org/drawingml/2006/wordprocessingDrawing" xmlns:w10="urn:schemas-microsoft-com:office:word" xmlns:w="http://schemas.openxmlformats.org/wordprocessingml/2006/main" xmlns:w14="http://schemas.microsoft.com/office/word/2010/wordml" xmlns:w15="http://schemas.microsoft.com/office/word/2012/wordml" xmlns:w16cex="http://schemas.microsoft.com/office/word/2018/wordml/cex" xmlns:w16cid="http://schemas.microsoft.com/office/word/2016/wordml/cid" xmlns:w16="http://schemas.microsoft.com/office/word/2018/wordml" xmlns:w16sdtdh="http://schemas.microsoft.com/office/word/2020/wordml/sdtdatahash" xmlns:w16se="http://schemas.microsoft.com/office/word/2015/wordml/symex" xmlns:wpg="http://schemas.microsoft.com/office/word/2010/wordprocessingGroup" xmlns:wpi="http://schemas.microsoft.com/office/word/2010/wordprocessingInk" xmlns:wne="http://schemas.microsoft.com/office/word/2006/wordml" xmlns:wps="http://schemas.microsoft.com/office/word/2010/wordprocessingShape" mc:Ignorable="w14 w15 w16se w16cid w16 w16cex w16sdtdh wp14">
+<w:document xmlns:wpc="http://schemas.microsoft.com/office/word/2010/wordprocessingCanvas" xmlns:cx="http://schemas.microsoft.com/office/drawing/2014/chartex" xmlns:cx1="http://schemas.microsoft.com/office/drawing/2015/9/8/chartex" xmlns:cx2="http://schemas.microsoft.com/office/drawing/2015/10/21/chartex" xmlns:cx3="http://schemas.microsoft.com/office/drawing/2016/5/9/chartex" xmlns:cx4="http://schemas.microsoft.com/office/drawing/2016/5/10/chartex" xmlns:cx5="http://schemas.microsoft.com/office/drawing/2016/5/11/chartex" xmlns:cx6="http://schemas.microsoft.com/office/drawing/2016/5/12/chartex" xmlns:cx7="http://schemas.microsoft.com/office/drawing/2016/5/13/chartex" xmlns:cx8="http://schemas.microsoft.com/office/drawing/2016/5/14/chartex" xmlns:mc="http://schemas.openxmlformats.org/markup-compatibility/2006" xmlns:aink="http://schemas.microsoft.com/office/drawing/2016/ink" xmlns:am3d="http://schemas.microsoft.com/office/drawing/2017/model3d" xmlns:o="urn:schemas-microsoft-com:office:office" xmlns:oel="http://schemas.microsoft.com/office/2019/extlst" xmlns:r="http://schemas.openxmlformats.org/officeDocument/2006/relationships" xmlns:m="http://schemas.openxmlformats.org/officeDocument/2006/math" xmlns:v="urn:schemas-microsoft-com:vml" xmlns:wp14="http://schemas.microsoft.com/office/word/2010/wordprocessingDrawing" xmlns:wp="http://schemas.openxmlformats.org/drawingml/2006/wordprocessingDrawing" xmlns:w10="urn:schemas-microsoft-com:office:word" xmlns:w="http://schemas.openxmlformats.org/wordprocessingml/2006/main" xmlns:w14="http://schemas.microsoft.com/office/word/2010/wordml" xmlns:w15="http://schemas.microsoft.com/office/word/2012/wordml" xmlns:w16cex="http://schemas.microsoft.com/office/word/2018/wordml/cex" xmlns:w16cid="http://schemas.microsoft.com/office/word/2016/wordml/cid" xmlns:w16="http://schemas.microsoft.com/office/word/2018/wordml" xmlns:w16sdtdh="http://schemas.microsoft.com/office/word/2020/wordml/sdtdatahash" xmlns:w16se="http://schemas.microsoft.com/office/word/2015/wordml/symex" xmlns:wpg="http://schemas.microsoft.com/office/word/2010/wordprocessingGroup" xmlns:wpi="http://schemas.microsoft.com/office/word/2010/wordprocessingInk" xmlns:wne="http://schemas.microsoft.com/office/word/2006/wordml" xmlns:wps="http://schemas.microsoft.com/office/word/2010/wordprocessingShape" mc:Ignorable="w14 w15 w16se w16cid w16 w16cex w16sdtdh wp14">
   <w:body>
     <w:p>
       <w:r>
@@ -593,7 +593,7 @@
                               </w:p>
                               <w:p>
                                 <w:pPr>
-                                  <w:pStyle w:val="PargrafodaLista"/>
+                                  <w:pStyle w:val="ListParagraph"/>
                                   <w:numPr>
                                     <w:ilvl w:val="0"/>
                                     <w:numId w:val="1"/>
@@ -612,7 +612,7 @@
                               </w:p>
                               <w:p>
                                 <w:pPr>
-                                  <w:pStyle w:val="PargrafodaLista"/>
+                                  <w:pStyle w:val="ListParagraph"/>
                                   <w:numPr>
                                     <w:ilvl w:val="0"/>
                                     <w:numId w:val="1"/>
@@ -631,7 +631,7 @@
                               </w:p>
                               <w:p>
                                 <w:pPr>
-                                  <w:pStyle w:val="PargrafodaLista"/>
+                                  <w:pStyle w:val="ListParagraph"/>
                                   <w:numPr>
                                     <w:ilvl w:val="0"/>
                                     <w:numId w:val="1"/>
@@ -650,7 +650,7 @@
                               </w:p>
                               <w:p>
                                 <w:pPr>
-                                  <w:pStyle w:val="PargrafodaLista"/>
+                                  <w:pStyle w:val="ListParagraph"/>
                                   <w:numPr>
                                     <w:ilvl w:val="0"/>
                                     <w:numId w:val="1"/>
@@ -1478,7 +1478,7 @@
                         </w:p>
                         <w:p>
                           <w:pPr>
-                            <w:pStyle w:val="PargrafodaLista"/>
+                            <w:pStyle w:val="ListParagraph"/>
                             <w:numPr>
                               <w:ilvl w:val="0"/>
                               <w:numId w:val="1"/>
@@ -1497,7 +1497,7 @@
                         </w:p>
                         <w:p>
                           <w:pPr>
-                            <w:pStyle w:val="PargrafodaLista"/>
+                            <w:pStyle w:val="ListParagraph"/>
                             <w:numPr>
                               <w:ilvl w:val="0"/>
                               <w:numId w:val="1"/>
@@ -1516,7 +1516,7 @@
                         </w:p>
                         <w:p>
                           <w:pPr>
-                            <w:pStyle w:val="PargrafodaLista"/>
+                            <w:pStyle w:val="ListParagraph"/>
                             <w:numPr>
                               <w:ilvl w:val="0"/>
                               <w:numId w:val="1"/>
@@ -1535,7 +1535,7 @@
                         </w:p>
                         <w:p>
                           <w:pPr>
-                            <w:pStyle w:val="PargrafodaLista"/>
+                            <w:pStyle w:val="ListParagraph"/>
                             <w:numPr>
                               <w:ilvl w:val="0"/>
                               <w:numId w:val="1"/>
@@ -1855,7 +1855,7 @@
       <w:sdtContent>
         <w:p>
           <w:pPr>
-            <w:pStyle w:val="Cabealhodondice"/>
+            <w:pStyle w:val="TOCHeading"/>
           </w:pPr>
           <w:r>
             <w:rPr>
@@ -1873,7 +1873,7 @@
         </w:p>
         <w:p>
           <w:pPr>
-            <w:pStyle w:val="ndice1"/>
+            <w:pStyle w:val="TOC1"/>
             <w:tabs>
               <w:tab w:val="left" w:pos="440"/>
               <w:tab w:val="right" w:leader="dot" w:pos="8494"/>
@@ -1908,7 +1908,7 @@
           <w:hyperlink w:anchor="_Toc101698500" w:history="1">
             <w:r>
               <w:rPr>
-                <w:rStyle w:val="Hiperligao"/>
+                <w:rStyle w:val="Hyperlink"/>
                 <w:noProof/>
               </w:rPr>
               <w:t>1.</w:t>
@@ -1923,7 +1923,7 @@
             </w:r>
             <w:r>
               <w:rPr>
-                <w:rStyle w:val="Hiperligao"/>
+                <w:rStyle w:val="Hyperlink"/>
                 <w:noProof/>
               </w:rPr>
               <w:t>Introdução</w:t>
@@ -1980,7 +1980,7 @@
         </w:p>
         <w:p>
           <w:pPr>
-            <w:pStyle w:val="ndice1"/>
+            <w:pStyle w:val="TOC1"/>
             <w:tabs>
               <w:tab w:val="left" w:pos="440"/>
               <w:tab w:val="right" w:leader="dot" w:pos="8494"/>
@@ -1994,7 +1994,7 @@
           <w:hyperlink w:anchor="_Toc101698501" w:history="1">
             <w:r>
               <w:rPr>
-                <w:rStyle w:val="Hiperligao"/>
+                <w:rStyle w:val="Hyperlink"/>
                 <w:noProof/>
               </w:rPr>
               <w:t>2.</w:t>
@@ -2009,7 +2009,7 @@
             </w:r>
             <w:r>
               <w:rPr>
-                <w:rStyle w:val="Hiperligao"/>
+                <w:rStyle w:val="Hyperlink"/>
                 <w:noProof/>
               </w:rPr>
               <w:t>Trabalho Relacionado</w:t>
@@ -2066,7 +2066,7 @@
         </w:p>
         <w:p>
           <w:pPr>
-            <w:pStyle w:val="ndice2"/>
+            <w:pStyle w:val="TOC2"/>
             <w:tabs>
               <w:tab w:val="right" w:leader="dot" w:pos="8494"/>
             </w:tabs>
@@ -2079,7 +2079,7 @@
           <w:hyperlink w:anchor="_Toc101698502" w:history="1">
             <w:r>
               <w:rPr>
-                <w:rStyle w:val="Hiperligao"/>
+                <w:rStyle w:val="Hyperlink"/>
                 <w:noProof/>
               </w:rPr>
               <w:t>2.1 ESP32 WebSocket Server: Control Outputs</w:t>
@@ -2136,7 +2136,7 @@
         </w:p>
         <w:p>
           <w:pPr>
-            <w:pStyle w:val="ndice2"/>
+            <w:pStyle w:val="TOC2"/>
             <w:tabs>
               <w:tab w:val="right" w:leader="dot" w:pos="8494"/>
             </w:tabs>
@@ -2149,7 +2149,7 @@
           <w:hyperlink w:anchor="_Toc101698503" w:history="1">
             <w:r>
               <w:rPr>
-                <w:rStyle w:val="Hiperligao"/>
+                <w:rStyle w:val="Hyperlink"/>
                 <w:noProof/>
                 <w:lang w:val="en-GB"/>
               </w:rPr>
@@ -2207,7 +2207,7 @@
         </w:p>
         <w:p>
           <w:pPr>
-            <w:pStyle w:val="ndice1"/>
+            <w:pStyle w:val="TOC1"/>
             <w:tabs>
               <w:tab w:val="left" w:pos="440"/>
               <w:tab w:val="right" w:leader="dot" w:pos="8494"/>
@@ -2221,7 +2221,7 @@
           <w:hyperlink w:anchor="_Toc101698504" w:history="1">
             <w:r>
               <w:rPr>
-                <w:rStyle w:val="Hiperligao"/>
+                <w:rStyle w:val="Hyperlink"/>
                 <w:noProof/>
               </w:rPr>
               <w:t>3.</w:t>
@@ -2236,7 +2236,7 @@
             </w:r>
             <w:r>
               <w:rPr>
-                <w:rStyle w:val="Hiperligao"/>
+                <w:rStyle w:val="Hyperlink"/>
                 <w:noProof/>
               </w:rPr>
               <w:t>Etapas do trabalho desenvolvido</w:t>
@@ -2293,7 +2293,7 @@
         </w:p>
         <w:p>
           <w:pPr>
-            <w:pStyle w:val="ndice2"/>
+            <w:pStyle w:val="TOC2"/>
             <w:tabs>
               <w:tab w:val="right" w:leader="dot" w:pos="8494"/>
             </w:tabs>
@@ -2306,7 +2306,7 @@
           <w:hyperlink w:anchor="_Toc101698505" w:history="1">
             <w:r>
               <w:rPr>
-                <w:rStyle w:val="Hiperligao"/>
+                <w:rStyle w:val="Hyperlink"/>
                 <w:noProof/>
               </w:rPr>
               <w:t>3.1. Protocolo de comunicação</w:t>
@@ -2363,7 +2363,7 @@
         </w:p>
         <w:p>
           <w:pPr>
-            <w:pStyle w:val="ndice2"/>
+            <w:pStyle w:val="TOC2"/>
             <w:tabs>
               <w:tab w:val="right" w:leader="dot" w:pos="8494"/>
             </w:tabs>
@@ -2376,7 +2376,7 @@
           <w:hyperlink w:anchor="_Toc101698506" w:history="1">
             <w:r>
               <w:rPr>
-                <w:rStyle w:val="Hiperligao"/>
+                <w:rStyle w:val="Hyperlink"/>
                 <w:noProof/>
               </w:rPr>
               <w:t>3.2. Sistema Central</w:t>
@@ -2433,7 +2433,7 @@
         </w:p>
         <w:p>
           <w:pPr>
-            <w:pStyle w:val="ndice3"/>
+            <w:pStyle w:val="TOC3"/>
             <w:tabs>
               <w:tab w:val="right" w:leader="dot" w:pos="8494"/>
             </w:tabs>
@@ -2446,7 +2446,7 @@
           <w:hyperlink w:anchor="_Toc101698507" w:history="1">
             <w:r>
               <w:rPr>
-                <w:rStyle w:val="Hiperligao"/>
+                <w:rStyle w:val="Hyperlink"/>
                 <w:noProof/>
               </w:rPr>
               <w:t>3.2.1 Sample</w:t>
@@ -2503,7 +2503,7 @@
         </w:p>
         <w:p>
           <w:pPr>
-            <w:pStyle w:val="ndice2"/>
+            <w:pStyle w:val="TOC2"/>
             <w:tabs>
               <w:tab w:val="right" w:leader="dot" w:pos="8494"/>
             </w:tabs>
@@ -2516,7 +2516,7 @@
           <w:hyperlink w:anchor="_Toc101698508" w:history="1">
             <w:r>
               <w:rPr>
-                <w:rStyle w:val="Hiperligao"/>
+                <w:rStyle w:val="Hyperlink"/>
                 <w:noProof/>
               </w:rPr>
               <w:t>3.3. ETAPA 3</w:t>
@@ -2573,7 +2573,7 @@
         </w:p>
         <w:p>
           <w:pPr>
-            <w:pStyle w:val="ndice2"/>
+            <w:pStyle w:val="TOC2"/>
             <w:tabs>
               <w:tab w:val="right" w:leader="dot" w:pos="8494"/>
             </w:tabs>
@@ -2586,7 +2586,7 @@
           <w:hyperlink w:anchor="_Toc101698509" w:history="1">
             <w:r>
               <w:rPr>
-                <w:rStyle w:val="Hiperligao"/>
+                <w:rStyle w:val="Hyperlink"/>
                 <w:noProof/>
               </w:rPr>
               <w:t>3.4. ETAPA 4</w:t>
@@ -2643,7 +2643,7 @@
         </w:p>
         <w:p>
           <w:pPr>
-            <w:pStyle w:val="ndice2"/>
+            <w:pStyle w:val="TOC2"/>
             <w:tabs>
               <w:tab w:val="right" w:leader="dot" w:pos="8494"/>
             </w:tabs>
@@ -2656,7 +2656,7 @@
           <w:hyperlink w:anchor="_Toc101698510" w:history="1">
             <w:r>
               <w:rPr>
-                <w:rStyle w:val="Hiperligao"/>
+                <w:rStyle w:val="Hyperlink"/>
                 <w:noProof/>
               </w:rPr>
               <w:t>3.5. ETAPA 5 (Servidor Web maybe?)</w:t>
@@ -2713,7 +2713,7 @@
         </w:p>
         <w:p>
           <w:pPr>
-            <w:pStyle w:val="ndice1"/>
+            <w:pStyle w:val="TOC1"/>
             <w:tabs>
               <w:tab w:val="left" w:pos="440"/>
               <w:tab w:val="right" w:leader="dot" w:pos="8494"/>
@@ -2727,7 +2727,7 @@
           <w:hyperlink w:anchor="_Toc101698511" w:history="1">
             <w:r>
               <w:rPr>
-                <w:rStyle w:val="Hiperligao"/>
+                <w:rStyle w:val="Hyperlink"/>
                 <w:noProof/>
               </w:rPr>
               <w:t>4.</w:t>
@@ -2742,7 +2742,7 @@
             </w:r>
             <w:r>
               <w:rPr>
-                <w:rStyle w:val="Hiperligao"/>
+                <w:rStyle w:val="Hyperlink"/>
                 <w:noProof/>
               </w:rPr>
               <w:t>Análise de resultados e testes efetuados</w:t>
@@ -2799,7 +2799,7 @@
         </w:p>
         <w:p>
           <w:pPr>
-            <w:pStyle w:val="ndice1"/>
+            <w:pStyle w:val="TOC1"/>
             <w:tabs>
               <w:tab w:val="left" w:pos="440"/>
               <w:tab w:val="right" w:leader="dot" w:pos="8494"/>
@@ -2813,7 +2813,7 @@
           <w:hyperlink w:anchor="_Toc101698512" w:history="1">
             <w:r>
               <w:rPr>
-                <w:rStyle w:val="Hiperligao"/>
+                <w:rStyle w:val="Hyperlink"/>
                 <w:noProof/>
               </w:rPr>
               <w:t>5.</w:t>
@@ -2828,7 +2828,7 @@
             </w:r>
             <w:r>
               <w:rPr>
-                <w:rStyle w:val="Hiperligao"/>
+                <w:rStyle w:val="Hyperlink"/>
                 <w:noProof/>
               </w:rPr>
               <w:t>Conclusão</w:t>
@@ -2885,7 +2885,7 @@
         </w:p>
         <w:p>
           <w:pPr>
-            <w:pStyle w:val="ndice2"/>
+            <w:pStyle w:val="TOC2"/>
             <w:tabs>
               <w:tab w:val="right" w:leader="dot" w:pos="8494"/>
             </w:tabs>
@@ -2898,7 +2898,7 @@
           <w:hyperlink w:anchor="_Toc101698513" w:history="1">
             <w:r>
               <w:rPr>
-                <w:rStyle w:val="Hiperligao"/>
+                <w:rStyle w:val="Hyperlink"/>
                 <w:noProof/>
               </w:rPr>
               <w:t>5.1. Contribuição de cada aluno</w:t>
@@ -2955,7 +2955,7 @@
         </w:p>
         <w:p>
           <w:pPr>
-            <w:pStyle w:val="ndice1"/>
+            <w:pStyle w:val="TOC1"/>
             <w:tabs>
               <w:tab w:val="left" w:pos="440"/>
               <w:tab w:val="right" w:leader="dot" w:pos="8494"/>
@@ -2969,7 +2969,7 @@
           <w:hyperlink w:anchor="_Toc101698514" w:history="1">
             <w:r>
               <w:rPr>
-                <w:rStyle w:val="Hiperligao"/>
+                <w:rStyle w:val="Hyperlink"/>
                 <w:noProof/>
               </w:rPr>
               <w:t>6.</w:t>
@@ -2984,7 +2984,7 @@
             </w:r>
             <w:r>
               <w:rPr>
-                <w:rStyle w:val="Hiperligao"/>
+                <w:rStyle w:val="Hyperlink"/>
                 <w:noProof/>
               </w:rPr>
               <w:t>Lista de referências</w:t>
@@ -3068,7 +3068,7 @@
     </w:p>
     <w:p>
       <w:pPr>
-        <w:pStyle w:val="Cabealhodondice"/>
+        <w:pStyle w:val="TOCHeading"/>
         <w:rPr>
           <w:lang w:val="pt-PT"/>
         </w:rPr>
@@ -3101,7 +3101,7 @@
     </w:p>
     <w:p>
       <w:pPr>
-        <w:pStyle w:val="ndicedeilustraes"/>
+        <w:pStyle w:val="TableofFigures"/>
         <w:tabs>
           <w:tab w:val="right" w:leader="dot" w:pos="8494"/>
         </w:tabs>
@@ -3170,7 +3170,7 @@
     </w:p>
     <w:p>
       <w:pPr>
-        <w:pStyle w:val="ndicedeilustraes"/>
+        <w:pStyle w:val="TableofFigures"/>
         <w:tabs>
           <w:tab w:val="right" w:leader="dot" w:pos="8494"/>
         </w:tabs>
@@ -3230,7 +3230,7 @@
     </w:p>
     <w:p>
       <w:pPr>
-        <w:pStyle w:val="ndicedeilustraes"/>
+        <w:pStyle w:val="TableofFigures"/>
         <w:tabs>
           <w:tab w:val="right" w:leader="dot" w:pos="8494"/>
         </w:tabs>
@@ -3290,7 +3290,7 @@
     </w:p>
     <w:p>
       <w:pPr>
-        <w:pStyle w:val="ndicedeilustraes"/>
+        <w:pStyle w:val="TableofFigures"/>
         <w:tabs>
           <w:tab w:val="right" w:leader="dot" w:pos="8494"/>
         </w:tabs>
@@ -3350,7 +3350,7 @@
     </w:p>
     <w:p>
       <w:pPr>
-        <w:pStyle w:val="ndicedeilustraes"/>
+        <w:pStyle w:val="TableofFigures"/>
         <w:tabs>
           <w:tab w:val="right" w:leader="dot" w:pos="8494"/>
         </w:tabs>
@@ -3410,7 +3410,7 @@
     </w:p>
     <w:p>
       <w:pPr>
-        <w:pStyle w:val="ndicedeilustraes"/>
+        <w:pStyle w:val="TableofFigures"/>
         <w:tabs>
           <w:tab w:val="right" w:leader="dot" w:pos="8494"/>
         </w:tabs>
@@ -3470,7 +3470,7 @@
     </w:p>
     <w:p>
       <w:pPr>
-        <w:pStyle w:val="ndicedeilustraes"/>
+        <w:pStyle w:val="TableofFigures"/>
         <w:tabs>
           <w:tab w:val="right" w:leader="dot" w:pos="8494"/>
         </w:tabs>
@@ -3530,7 +3530,7 @@
     </w:p>
     <w:p>
       <w:pPr>
-        <w:pStyle w:val="ndicedeilustraes"/>
+        <w:pStyle w:val="TableofFigures"/>
         <w:tabs>
           <w:tab w:val="right" w:leader="dot" w:pos="8494"/>
         </w:tabs>
@@ -3590,7 +3590,7 @@
     </w:p>
     <w:p>
       <w:pPr>
-        <w:pStyle w:val="ndicedeilustraes"/>
+        <w:pStyle w:val="TableofFigures"/>
         <w:tabs>
           <w:tab w:val="right" w:leader="dot" w:pos="8494"/>
         </w:tabs>
@@ -3650,7 +3650,7 @@
     </w:p>
     <w:p>
       <w:pPr>
-        <w:pStyle w:val="ndicedeilustraes"/>
+        <w:pStyle w:val="TableofFigures"/>
         <w:tabs>
           <w:tab w:val="right" w:leader="dot" w:pos="8494"/>
         </w:tabs>
@@ -3710,7 +3710,7 @@
     </w:p>
     <w:p>
       <w:pPr>
-        <w:pStyle w:val="ndicedeilustraes"/>
+        <w:pStyle w:val="TableofFigures"/>
         <w:tabs>
           <w:tab w:val="right" w:leader="dot" w:pos="8494"/>
         </w:tabs>
@@ -3770,7 +3770,7 @@
     </w:p>
     <w:p>
       <w:pPr>
-        <w:pStyle w:val="ndicedeilustraes"/>
+        <w:pStyle w:val="TableofFigures"/>
         <w:tabs>
           <w:tab w:val="right" w:leader="dot" w:pos="8494"/>
         </w:tabs>
@@ -3830,7 +3830,7 @@
     </w:p>
     <w:p>
       <w:pPr>
-        <w:pStyle w:val="ndicedeilustraes"/>
+        <w:pStyle w:val="TableofFigures"/>
         <w:tabs>
           <w:tab w:val="right" w:leader="dot" w:pos="8494"/>
         </w:tabs>
@@ -3890,7 +3890,7 @@
     </w:p>
     <w:p>
       <w:pPr>
-        <w:pStyle w:val="ndicedeilustraes"/>
+        <w:pStyle w:val="TableofFigures"/>
         <w:tabs>
           <w:tab w:val="right" w:leader="dot" w:pos="8494"/>
         </w:tabs>
@@ -3956,7 +3956,7 @@
     </w:p>
     <w:p>
       <w:pPr>
-        <w:pStyle w:val="ndicedeilustraes"/>
+        <w:pStyle w:val="TableofFigures"/>
         <w:tabs>
           <w:tab w:val="right" w:leader="dot" w:pos="8494"/>
         </w:tabs>
@@ -4035,7 +4035,7 @@
     </w:p>
     <w:p>
       <w:pPr>
-        <w:pStyle w:val="Cabealhodondice"/>
+        <w:pStyle w:val="TOCHeading"/>
         <w:rPr>
           <w:lang w:val="pt-PT"/>
         </w:rPr>
@@ -4276,7 +4276,7 @@
     </w:p>
     <w:p>
       <w:pPr>
-        <w:pStyle w:val="Ttulo1"/>
+        <w:pStyle w:val="Heading1"/>
         <w:numPr>
           <w:ilvl w:val="0"/>
           <w:numId w:val="2"/>
@@ -4660,7 +4660,7 @@
                         <w:txbxContent>
                           <w:p>
                             <w:pPr>
-                              <w:pStyle w:val="Legenda"/>
+                              <w:pStyle w:val="Caption"/>
                               <w:jc w:val="center"/>
                               <w:rPr>
                                 <w:noProof/>
@@ -4749,7 +4749,7 @@
                   <w:txbxContent>
                     <w:p>
                       <w:pPr>
-                        <w:pStyle w:val="Legenda"/>
+                        <w:pStyle w:val="Caption"/>
                         <w:jc w:val="center"/>
                         <w:rPr>
                           <w:noProof/>
@@ -5081,7 +5081,7 @@
     </w:p>
     <w:p>
       <w:pPr>
-        <w:pStyle w:val="Ttulo1"/>
+        <w:pStyle w:val="Heading1"/>
         <w:numPr>
           <w:ilvl w:val="0"/>
           <w:numId w:val="2"/>
@@ -5111,7 +5111,7 @@
     </w:p>
     <w:p>
       <w:pPr>
-        <w:pStyle w:val="Ttulo2"/>
+        <w:pStyle w:val="Heading2"/>
       </w:pPr>
       <w:bookmarkStart w:id="4" w:name="_Toc101698502"/>
       <w:r>
@@ -5742,7 +5742,7 @@
                         <w:txbxContent>
                           <w:p>
                             <w:pPr>
-                              <w:pStyle w:val="Legenda"/>
+                              <w:pStyle w:val="Caption"/>
                               <w:jc w:val="center"/>
                               <w:rPr>
                                 <w:sz w:val="22"/>
@@ -5876,7 +5876,7 @@
                   <w:txbxContent>
                     <w:p>
                       <w:pPr>
-                        <w:pStyle w:val="Legenda"/>
+                        <w:pStyle w:val="Caption"/>
                         <w:jc w:val="center"/>
                         <w:rPr>
                           <w:sz w:val="22"/>
@@ -6033,7 +6033,7 @@
     </w:p>
     <w:p>
       <w:pPr>
-        <w:pStyle w:val="PargrafodaLista"/>
+        <w:pStyle w:val="ListParagraph"/>
         <w:widowControl/>
         <w:numPr>
           <w:ilvl w:val="0"/>
@@ -6057,7 +6057,7 @@
     </w:p>
     <w:p>
       <w:pPr>
-        <w:pStyle w:val="PargrafodaLista"/>
+        <w:pStyle w:val="ListParagraph"/>
         <w:widowControl/>
         <w:numPr>
           <w:ilvl w:val="0"/>
@@ -6113,7 +6113,7 @@
     </w:p>
     <w:p>
       <w:pPr>
-        <w:pStyle w:val="PargrafodaLista"/>
+        <w:pStyle w:val="ListParagraph"/>
         <w:widowControl/>
         <w:numPr>
           <w:ilvl w:val="0"/>
@@ -6136,7 +6136,7 @@
     </w:p>
     <w:p>
       <w:pPr>
-        <w:pStyle w:val="PargrafodaLista"/>
+        <w:pStyle w:val="ListParagraph"/>
         <w:widowControl/>
         <w:numPr>
           <w:ilvl w:val="0"/>
@@ -6156,7 +6156,7 @@
     </w:p>
     <w:p>
       <w:pPr>
-        <w:pStyle w:val="PargrafodaLista"/>
+        <w:pStyle w:val="ListParagraph"/>
         <w:widowControl/>
         <w:numPr>
           <w:ilvl w:val="0"/>
@@ -6218,7 +6218,7 @@
     </w:p>
     <w:p>
       <w:pPr>
-        <w:pStyle w:val="Ttulo2"/>
+        <w:pStyle w:val="Heading2"/>
         <w:jc w:val="both"/>
         <w:rPr>
           <w:lang w:val="en-GB"/>
@@ -6272,7 +6272,7 @@
     </w:p>
     <w:p>
       <w:pPr>
-        <w:pStyle w:val="Legenda"/>
+        <w:pStyle w:val="Caption"/>
         <w:rPr>
           <w:i w:val="0"/>
           <w:iCs w:val="0"/>
@@ -6781,7 +6781,7 @@
     <w:p/>
     <w:p>
       <w:pPr>
-        <w:pStyle w:val="Legenda"/>
+        <w:pStyle w:val="Caption"/>
         <w:jc w:val="center"/>
         <w:rPr>
           <w:sz w:val="20"/>
@@ -6897,7 +6897,7 @@
     </w:p>
     <w:p>
       <w:pPr>
-        <w:pStyle w:val="PargrafodaLista"/>
+        <w:pStyle w:val="ListParagraph"/>
         <w:numPr>
           <w:ilvl w:val="0"/>
           <w:numId w:val="9"/>
@@ -6927,7 +6927,7 @@
     </w:p>
     <w:p>
       <w:pPr>
-        <w:pStyle w:val="PargrafodaLista"/>
+        <w:pStyle w:val="ListParagraph"/>
         <w:numPr>
           <w:ilvl w:val="0"/>
           <w:numId w:val="9"/>
@@ -7005,7 +7005,7 @@
     </w:p>
     <w:p>
       <w:pPr>
-        <w:pStyle w:val="PargrafodaLista"/>
+        <w:pStyle w:val="ListParagraph"/>
         <w:numPr>
           <w:ilvl w:val="0"/>
           <w:numId w:val="9"/>
@@ -7047,7 +7047,7 @@
     </w:p>
     <w:p>
       <w:pPr>
-        <w:pStyle w:val="PargrafodaLista"/>
+        <w:pStyle w:val="ListParagraph"/>
         <w:numPr>
           <w:ilvl w:val="0"/>
           <w:numId w:val="9"/>
@@ -7089,7 +7089,7 @@
     </w:p>
     <w:p>
       <w:pPr>
-        <w:pStyle w:val="PargrafodaLista"/>
+        <w:pStyle w:val="ListParagraph"/>
         <w:rPr>
           <w:iCs/>
         </w:rPr>
@@ -7472,7 +7472,7 @@
                         <w:txbxContent>
                           <w:p>
                             <w:pPr>
-                              <w:pStyle w:val="Legenda"/>
+                              <w:pStyle w:val="Caption"/>
                               <w:rPr>
                                 <w:noProof/>
                                 <w:sz w:val="20"/>
@@ -7559,7 +7559,7 @@
                   <w:txbxContent>
                     <w:p>
                       <w:pPr>
-                        <w:pStyle w:val="Legenda"/>
+                        <w:pStyle w:val="Caption"/>
                         <w:rPr>
                           <w:noProof/>
                           <w:sz w:val="20"/>
@@ -7635,7 +7635,7 @@
     </w:p>
     <w:p>
       <w:pPr>
-        <w:pStyle w:val="Ttulo1"/>
+        <w:pStyle w:val="Heading1"/>
         <w:numPr>
           <w:ilvl w:val="0"/>
           <w:numId w:val="2"/>
@@ -7707,7 +7707,7 @@
     <w:p/>
     <w:p>
       <w:pPr>
-        <w:pStyle w:val="Ttulo2"/>
+        <w:pStyle w:val="Heading2"/>
       </w:pPr>
       <w:bookmarkStart w:id="12" w:name="_Toc101698505"/>
       <w:r>
@@ -7745,7 +7745,7 @@
     </w:p>
     <w:p>
       <w:pPr>
-        <w:pStyle w:val="Ttulo2"/>
+        <w:pStyle w:val="Heading2"/>
       </w:pPr>
       <w:bookmarkStart w:id="13" w:name="_Toc101698506"/>
       <w:r>
@@ -7795,7 +7795,7 @@
     <w:p/>
     <w:p>
       <w:pPr>
-        <w:pStyle w:val="PargrafodaLista"/>
+        <w:pStyle w:val="ListParagraph"/>
         <w:numPr>
           <w:ilvl w:val="0"/>
           <w:numId w:val="10"/>
@@ -7995,7 +7995,7 @@
                         <w:txbxContent>
                           <w:p>
                             <w:pPr>
-                              <w:pStyle w:val="Legenda"/>
+                              <w:pStyle w:val="Caption"/>
                               <w:rPr>
                                 <w:sz w:val="20"/>
                                 <w:szCs w:val="20"/>
@@ -8081,7 +8081,7 @@
                   <w:txbxContent>
                     <w:p>
                       <w:pPr>
-                        <w:pStyle w:val="Legenda"/>
+                        <w:pStyle w:val="Caption"/>
                         <w:rPr>
                           <w:sz w:val="20"/>
                           <w:szCs w:val="20"/>
@@ -8156,7 +8156,7 @@
     </w:p>
     <w:p>
       <w:pPr>
-        <w:pStyle w:val="PargrafodaLista"/>
+        <w:pStyle w:val="ListParagraph"/>
         <w:numPr>
           <w:ilvl w:val="0"/>
           <w:numId w:val="10"/>
@@ -8439,7 +8439,7 @@
                         <w:txbxContent>
                           <w:p>
                             <w:pPr>
-                              <w:pStyle w:val="Legenda"/>
+                              <w:pStyle w:val="Caption"/>
                               <w:rPr>
                                 <w:sz w:val="20"/>
                                 <w:szCs w:val="20"/>
@@ -8525,7 +8525,7 @@
                   <w:txbxContent>
                     <w:p>
                       <w:pPr>
-                        <w:pStyle w:val="Legenda"/>
+                        <w:pStyle w:val="Caption"/>
                         <w:rPr>
                           <w:sz w:val="20"/>
                           <w:szCs w:val="20"/>
@@ -8600,7 +8600,7 @@
     </w:p>
     <w:p>
       <w:pPr>
-        <w:pStyle w:val="PargrafodaLista"/>
+        <w:pStyle w:val="ListParagraph"/>
         <w:numPr>
           <w:ilvl w:val="0"/>
           <w:numId w:val="10"/>
@@ -8782,7 +8782,7 @@
                         <w:txbxContent>
                           <w:p>
                             <w:pPr>
-                              <w:pStyle w:val="Legenda"/>
+                              <w:pStyle w:val="Caption"/>
                               <w:rPr>
                                 <w:sz w:val="20"/>
                                 <w:szCs w:val="20"/>
@@ -8868,7 +8868,7 @@
                   <w:txbxContent>
                     <w:p>
                       <w:pPr>
-                        <w:pStyle w:val="Legenda"/>
+                        <w:pStyle w:val="Caption"/>
                         <w:rPr>
                           <w:sz w:val="20"/>
                           <w:szCs w:val="20"/>
@@ -8939,7 +8939,7 @@
     <w:p/>
     <w:p>
       <w:pPr>
-        <w:pStyle w:val="PargrafodaLista"/>
+        <w:pStyle w:val="ListParagraph"/>
         <w:numPr>
           <w:ilvl w:val="0"/>
           <w:numId w:val="10"/>
@@ -9029,7 +9029,7 @@
     </w:p>
     <w:p>
       <w:pPr>
-        <w:pStyle w:val="PargrafodaLista"/>
+        <w:pStyle w:val="ListParagraph"/>
       </w:pPr>
       <w:r>
         <w:t>A figura seguinte ilustra a constituição da diretoria referida.</w:t>
@@ -9166,7 +9166,7 @@
                         <w:txbxContent>
                           <w:p>
                             <w:pPr>
-                              <w:pStyle w:val="Legenda"/>
+                              <w:pStyle w:val="Caption"/>
                               <w:rPr>
                                 <w:sz w:val="20"/>
                                 <w:szCs w:val="20"/>
@@ -9252,7 +9252,7 @@
                   <w:txbxContent>
                     <w:p>
                       <w:pPr>
-                        <w:pStyle w:val="Legenda"/>
+                        <w:pStyle w:val="Caption"/>
                         <w:rPr>
                           <w:sz w:val="20"/>
                           <w:szCs w:val="20"/>
@@ -9322,7 +9322,7 @@
     </w:p>
     <w:p>
       <w:pPr>
-        <w:pStyle w:val="Ttulo3"/>
+        <w:pStyle w:val="Heading3"/>
         <w:rPr>
           <w:sz w:val="26"/>
           <w:szCs w:val="26"/>
@@ -9605,7 +9605,7 @@
                         <w:txbxContent>
                           <w:p>
                             <w:pPr>
-                              <w:pStyle w:val="Legenda"/>
+                              <w:pStyle w:val="Caption"/>
                               <w:rPr>
                                 <w:sz w:val="20"/>
                                 <w:szCs w:val="20"/>
@@ -9691,7 +9691,7 @@
                   <w:txbxContent>
                     <w:p>
                       <w:pPr>
-                        <w:pStyle w:val="Legenda"/>
+                        <w:pStyle w:val="Caption"/>
                         <w:rPr>
                           <w:sz w:val="20"/>
                           <w:szCs w:val="20"/>
@@ -9972,7 +9972,7 @@
                         <w:txbxContent>
                           <w:p>
                             <w:pPr>
-                              <w:pStyle w:val="Legenda"/>
+                              <w:pStyle w:val="Caption"/>
                               <w:jc w:val="center"/>
                               <w:rPr>
                                 <w:sz w:val="20"/>
@@ -10070,7 +10070,7 @@
                   <w:txbxContent>
                     <w:p>
                       <w:pPr>
-                        <w:pStyle w:val="Legenda"/>
+                        <w:pStyle w:val="Caption"/>
                         <w:jc w:val="center"/>
                         <w:rPr>
                           <w:sz w:val="20"/>
@@ -10631,7 +10631,7 @@
                         <w:txbxContent>
                           <w:p>
                             <w:pPr>
-                              <w:pStyle w:val="Legenda"/>
+                              <w:pStyle w:val="Caption"/>
                               <w:rPr>
                                 <w:sz w:val="20"/>
                                 <w:szCs w:val="20"/>
@@ -10717,7 +10717,7 @@
                   <w:txbxContent>
                     <w:p>
                       <w:pPr>
-                        <w:pStyle w:val="Legenda"/>
+                        <w:pStyle w:val="Caption"/>
                         <w:rPr>
                           <w:sz w:val="20"/>
                           <w:szCs w:val="20"/>
@@ -11114,7 +11114,7 @@
                         <w:txbxContent>
                           <w:p>
                             <w:pPr>
-                              <w:pStyle w:val="Legenda"/>
+                              <w:pStyle w:val="Caption"/>
                               <w:rPr>
                                 <w:sz w:val="20"/>
                                 <w:szCs w:val="20"/>
@@ -11200,7 +11200,7 @@
                   <w:txbxContent>
                     <w:p>
                       <w:pPr>
-                        <w:pStyle w:val="Legenda"/>
+                        <w:pStyle w:val="Caption"/>
                         <w:rPr>
                           <w:sz w:val="20"/>
                           <w:szCs w:val="20"/>
@@ -11470,7 +11470,7 @@
                         <w:txbxContent>
                           <w:p>
                             <w:pPr>
-                              <w:pStyle w:val="Legenda"/>
+                              <w:pStyle w:val="Caption"/>
                               <w:rPr>
                                 <w:noProof/>
                                 <w:sz w:val="20"/>
@@ -11557,7 +11557,7 @@
                   <w:txbxContent>
                     <w:p>
                       <w:pPr>
-                        <w:pStyle w:val="Legenda"/>
+                        <w:pStyle w:val="Caption"/>
                         <w:rPr>
                           <w:noProof/>
                           <w:sz w:val="20"/>
@@ -11631,7 +11631,7 @@
     </w:p>
     <w:p>
       <w:pPr>
-        <w:pStyle w:val="Ttulo2"/>
+        <w:pStyle w:val="Heading2"/>
       </w:pPr>
       <w:bookmarkStart w:id="33" w:name="_Toc101698508"/>
       <w:r>
@@ -11677,7 +11677,7 @@
     </w:p>
     <w:p>
       <w:pPr>
-        <w:pStyle w:val="Ttulo2"/>
+        <w:pStyle w:val="Heading2"/>
       </w:pPr>
       <w:bookmarkStart w:id="34" w:name="_Toc101698509"/>
       <w:r>
@@ -11705,7 +11705,7 @@
     </w:p>
     <w:p>
       <w:pPr>
-        <w:pStyle w:val="Ttulo2"/>
+        <w:pStyle w:val="Heading2"/>
       </w:pPr>
       <w:bookmarkStart w:id="35" w:name="_Toc101698510"/>
       <w:r>
@@ -11911,7 +11911,7 @@
                         <w:txbxContent>
                           <w:p>
                             <w:pPr>
-                              <w:pStyle w:val="Legenda"/>
+                              <w:pStyle w:val="Caption"/>
                               <w:jc w:val="center"/>
                               <w:rPr>
                                 <w:i w:val="0"/>
@@ -12015,7 +12015,7 @@
                   <w:txbxContent>
                     <w:p>
                       <w:pPr>
-                        <w:pStyle w:val="Legenda"/>
+                        <w:pStyle w:val="Caption"/>
                         <w:jc w:val="center"/>
                         <w:rPr>
                           <w:i w:val="0"/>
@@ -12377,7 +12377,7 @@
                         <w:txbxContent>
                           <w:p>
                             <w:pPr>
-                              <w:pStyle w:val="Legenda"/>
+                              <w:pStyle w:val="Caption"/>
                               <w:jc w:val="center"/>
                               <w:rPr>
                                 <w:noProof/>
@@ -12468,7 +12468,7 @@
                   <w:txbxContent>
                     <w:p>
                       <w:pPr>
-                        <w:pStyle w:val="Legenda"/>
+                        <w:pStyle w:val="Caption"/>
                         <w:jc w:val="center"/>
                         <w:rPr>
                           <w:noProof/>
@@ -12629,7 +12629,7 @@
     </w:p>
     <w:p>
       <w:pPr>
-        <w:pStyle w:val="Ttulo1"/>
+        <w:pStyle w:val="Heading1"/>
         <w:numPr>
           <w:ilvl w:val="0"/>
           <w:numId w:val="2"/>
@@ -12661,7 +12661,7 @@
     </w:p>
     <w:p>
       <w:pPr>
-        <w:pStyle w:val="Ttulo1"/>
+        <w:pStyle w:val="Heading1"/>
         <w:numPr>
           <w:ilvl w:val="0"/>
           <w:numId w:val="2"/>
@@ -12834,7 +12834,7 @@
     </w:p>
     <w:p>
       <w:pPr>
-        <w:pStyle w:val="Ttulo2"/>
+        <w:pStyle w:val="Heading2"/>
       </w:pPr>
       <w:bookmarkStart w:id="42" w:name="_Toc101698513"/>
       <w:r>
@@ -12863,7 +12863,7 @@
     </w:p>
     <w:p>
       <w:pPr>
-        <w:pStyle w:val="PargrafodaLista"/>
+        <w:pStyle w:val="ListParagraph"/>
         <w:numPr>
           <w:ilvl w:val="0"/>
           <w:numId w:val="6"/>
@@ -12875,7 +12875,7 @@
     </w:p>
     <w:p>
       <w:pPr>
-        <w:pStyle w:val="PargrafodaLista"/>
+        <w:pStyle w:val="ListParagraph"/>
         <w:numPr>
           <w:ilvl w:val="0"/>
           <w:numId w:val="5"/>
@@ -12887,7 +12887,7 @@
     </w:p>
     <w:p>
       <w:pPr>
-        <w:pStyle w:val="PargrafodaLista"/>
+        <w:pStyle w:val="ListParagraph"/>
         <w:numPr>
           <w:ilvl w:val="0"/>
           <w:numId w:val="5"/>
@@ -12902,7 +12902,7 @@
     </w:p>
     <w:p>
       <w:pPr>
-        <w:pStyle w:val="PargrafodaLista"/>
+        <w:pStyle w:val="ListParagraph"/>
         <w:numPr>
           <w:ilvl w:val="0"/>
           <w:numId w:val="5"/>
@@ -12914,7 +12914,7 @@
     </w:p>
     <w:p>
       <w:pPr>
-        <w:pStyle w:val="PargrafodaLista"/>
+        <w:pStyle w:val="ListParagraph"/>
         <w:numPr>
           <w:ilvl w:val="0"/>
           <w:numId w:val="5"/>
@@ -12943,7 +12943,7 @@
     </w:p>
     <w:p>
       <w:pPr>
-        <w:pStyle w:val="PargrafodaLista"/>
+        <w:pStyle w:val="ListParagraph"/>
         <w:numPr>
           <w:ilvl w:val="0"/>
           <w:numId w:val="6"/>
@@ -12955,7 +12955,7 @@
     </w:p>
     <w:p>
       <w:pPr>
-        <w:pStyle w:val="PargrafodaLista"/>
+        <w:pStyle w:val="ListParagraph"/>
         <w:numPr>
           <w:ilvl w:val="0"/>
           <w:numId w:val="6"/>
@@ -12967,7 +12967,7 @@
     </w:p>
     <w:p>
       <w:pPr>
-        <w:pStyle w:val="PargrafodaLista"/>
+        <w:pStyle w:val="ListParagraph"/>
         <w:numPr>
           <w:ilvl w:val="0"/>
           <w:numId w:val="6"/>
@@ -12979,7 +12979,7 @@
     </w:p>
     <w:p>
       <w:pPr>
-        <w:pStyle w:val="PargrafodaLista"/>
+        <w:pStyle w:val="ListParagraph"/>
         <w:numPr>
           <w:ilvl w:val="0"/>
           <w:numId w:val="6"/>
@@ -12991,7 +12991,7 @@
     </w:p>
     <w:p>
       <w:pPr>
-        <w:pStyle w:val="PargrafodaLista"/>
+        <w:pStyle w:val="ListParagraph"/>
         <w:numPr>
           <w:ilvl w:val="0"/>
           <w:numId w:val="6"/>
@@ -13003,7 +13003,7 @@
     </w:p>
     <w:p>
       <w:pPr>
-        <w:pStyle w:val="PargrafodaLista"/>
+        <w:pStyle w:val="ListParagraph"/>
         <w:numPr>
           <w:ilvl w:val="0"/>
           <w:numId w:val="6"/>
@@ -13032,7 +13032,7 @@
     </w:p>
     <w:p>
       <w:pPr>
-        <w:pStyle w:val="PargrafodaLista"/>
+        <w:pStyle w:val="ListParagraph"/>
         <w:numPr>
           <w:ilvl w:val="0"/>
           <w:numId w:val="3"/>
@@ -13062,7 +13062,7 @@
     </w:p>
     <w:p>
       <w:pPr>
-        <w:pStyle w:val="PargrafodaLista"/>
+        <w:pStyle w:val="ListParagraph"/>
         <w:numPr>
           <w:ilvl w:val="0"/>
           <w:numId w:val="3"/>
@@ -13077,7 +13077,7 @@
     </w:p>
     <w:p>
       <w:pPr>
-        <w:pStyle w:val="PargrafodaLista"/>
+        <w:pStyle w:val="ListParagraph"/>
         <w:numPr>
           <w:ilvl w:val="0"/>
           <w:numId w:val="3"/>
@@ -13089,7 +13089,7 @@
     </w:p>
     <w:p>
       <w:pPr>
-        <w:pStyle w:val="PargrafodaLista"/>
+        <w:pStyle w:val="ListParagraph"/>
         <w:numPr>
           <w:ilvl w:val="0"/>
           <w:numId w:val="3"/>
@@ -13124,7 +13124,7 @@
     </w:p>
     <w:p>
       <w:pPr>
-        <w:pStyle w:val="PargrafodaLista"/>
+        <w:pStyle w:val="ListParagraph"/>
         <w:numPr>
           <w:ilvl w:val="0"/>
           <w:numId w:val="7"/>
@@ -13136,7 +13136,7 @@
     </w:p>
     <w:p>
       <w:pPr>
-        <w:pStyle w:val="PargrafodaLista"/>
+        <w:pStyle w:val="ListParagraph"/>
         <w:numPr>
           <w:ilvl w:val="0"/>
           <w:numId w:val="4"/>
@@ -13181,7 +13181,7 @@
     </w:p>
     <w:p>
       <w:pPr>
-        <w:pStyle w:val="PargrafodaLista"/>
+        <w:pStyle w:val="ListParagraph"/>
         <w:numPr>
           <w:ilvl w:val="0"/>
           <w:numId w:val="4"/>
@@ -13196,7 +13196,7 @@
     </w:p>
     <w:p>
       <w:pPr>
-        <w:pStyle w:val="PargrafodaLista"/>
+        <w:pStyle w:val="ListParagraph"/>
         <w:numPr>
           <w:ilvl w:val="0"/>
           <w:numId w:val="4"/>
@@ -13214,7 +13214,7 @@
     </w:p>
     <w:p>
       <w:pPr>
-        <w:pStyle w:val="PargrafodaLista"/>
+        <w:pStyle w:val="ListParagraph"/>
       </w:pPr>
     </w:p>
     <w:p>
@@ -13229,7 +13229,7 @@
     </w:p>
     <w:p>
       <w:pPr>
-        <w:pStyle w:val="Ttulo1"/>
+        <w:pStyle w:val="Heading1"/>
         <w:numPr>
           <w:ilvl w:val="0"/>
           <w:numId w:val="2"/>
@@ -13290,7 +13290,7 @@
           </w:tcPr>
           <w:p>
             <w:pPr>
-              <w:pStyle w:val="Bibliografia"/>
+              <w:pStyle w:val="Bibliography"/>
               <w:rPr>
                 <w:noProof/>
                 <w:sz w:val="24"/>
@@ -13312,7 +13312,7 @@
           </w:tcPr>
           <w:p>
             <w:pPr>
-              <w:pStyle w:val="Bibliografia"/>
+              <w:pStyle w:val="Bibliography"/>
               <w:rPr>
                 <w:noProof/>
                 <w:lang w:val="en-GB"/>
@@ -13346,7 +13346,7 @@
           </w:tcPr>
           <w:p>
             <w:pPr>
-              <w:pStyle w:val="Bibliografia"/>
+              <w:pStyle w:val="Bibliography"/>
               <w:rPr>
                 <w:noProof/>
               </w:rPr>
@@ -13366,7 +13366,7 @@
           </w:tcPr>
           <w:p>
             <w:pPr>
-              <w:pStyle w:val="Bibliografia"/>
+              <w:pStyle w:val="Bibliography"/>
               <w:rPr>
                 <w:noProof/>
                 <w:lang w:val="en-GB"/>
@@ -13394,7 +13394,7 @@
           </w:tcPr>
           <w:p>
             <w:pPr>
-              <w:pStyle w:val="Bibliografia"/>
+              <w:pStyle w:val="Bibliography"/>
               <w:rPr>
                 <w:noProof/>
               </w:rPr>
@@ -13414,7 +13414,7 @@
           </w:tcPr>
           <w:p>
             <w:pPr>
-              <w:pStyle w:val="Bibliografia"/>
+              <w:pStyle w:val="Bibliography"/>
               <w:rPr>
                 <w:noProof/>
                 <w:lang w:val="en-GB"/>
@@ -13442,7 +13442,7 @@
           </w:tcPr>
           <w:p>
             <w:pPr>
-              <w:pStyle w:val="Bibliografia"/>
+              <w:pStyle w:val="Bibliography"/>
               <w:rPr>
                 <w:noProof/>
               </w:rPr>
@@ -13462,7 +13462,7 @@
           </w:tcPr>
           <w:p>
             <w:pPr>
-              <w:pStyle w:val="Bibliografia"/>
+              <w:pStyle w:val="Bibliography"/>
               <w:rPr>
                 <w:noProof/>
                 <w:lang w:val="en-GB"/>
@@ -13490,7 +13490,7 @@
           </w:tcPr>
           <w:p>
             <w:pPr>
-              <w:pStyle w:val="Bibliografia"/>
+              <w:pStyle w:val="Bibliography"/>
               <w:rPr>
                 <w:noProof/>
               </w:rPr>
@@ -13510,7 +13510,7 @@
           </w:tcPr>
           <w:p>
             <w:pPr>
-              <w:pStyle w:val="Bibliografia"/>
+              <w:pStyle w:val="Bibliography"/>
               <w:rPr>
                 <w:noProof/>
                 <w:lang w:val="en-GB"/>
@@ -13538,7 +13538,7 @@
           </w:tcPr>
           <w:p>
             <w:pPr>
-              <w:pStyle w:val="Bibliografia"/>
+              <w:pStyle w:val="Bibliography"/>
               <w:rPr>
                 <w:noProof/>
               </w:rPr>
@@ -13558,7 +13558,7 @@
           </w:tcPr>
           <w:p>
             <w:pPr>
-              <w:pStyle w:val="Bibliografia"/>
+              <w:pStyle w:val="Bibliography"/>
               <w:rPr>
                 <w:noProof/>
                 <w:lang w:val="en-GB"/>
@@ -13623,7 +13623,7 @@
 </file>
 
 <file path=word/endnotes.xml><?xml version="1.0" encoding="utf-8"?>
-<w:endnotes xmlns:wpc="http://schemas.microsoft.com/office/word/2010/wordprocessingCanvas" xmlns:cx="http://schemas.microsoft.com/office/drawing/2014/chartex" xmlns:cx1="http://schemas.microsoft.com/office/drawing/2015/9/8/chartex" xmlns:cx2="http://schemas.microsoft.com/office/drawing/2015/10/21/chartex" xmlns:cx3="http://schemas.microsoft.com/office/drawing/2016/5/9/chartex" xmlns:cx4="http://schemas.microsoft.com/office/drawing/2016/5/10/chartex" xmlns:cx5="http://schemas.microsoft.com/office/drawing/2016/5/11/chartex" xmlns:cx6="http://schemas.microsoft.com/office/drawing/2016/5/12/chartex" xmlns:cx7="http://schemas.microsoft.com/office/drawing/2016/5/13/chartex" xmlns:cx8="http://schemas.microsoft.com/office/drawing/2016/5/14/chartex" xmlns:mc="http://schemas.openxmlformats.org/markup-compatibility/2006" xmlns:aink="http://schemas.microsoft.com/office/drawing/2016/ink" xmlns:am3d="http://schemas.microsoft.com/office/drawing/2017/model3d" xmlns:o="urn:schemas-microsoft-com:office:office" xmlns:r="http://schemas.openxmlformats.org/officeDocument/2006/relationships" xmlns:m="http://schemas.openxmlformats.org/officeDocument/2006/math" xmlns:v="urn:schemas-microsoft-com:vml" xmlns:wp14="http://schemas.microsoft.com/office/word/2010/wordprocessingDrawing" xmlns:wp="http://schemas.openxmlformats.org/drawingml/2006/wordprocessingDrawing" xmlns:w10="urn:schemas-microsoft-com:office:word" xmlns:w="http://schemas.openxmlformats.org/wordprocessingml/2006/main" xmlns:w14="http://schemas.microsoft.com/office/word/2010/wordml" xmlns:w15="http://schemas.microsoft.com/office/word/2012/wordml" xmlns:w16cex="http://schemas.microsoft.com/office/word/2018/wordml/cex" xmlns:w16cid="http://schemas.microsoft.com/office/word/2016/wordml/cid" xmlns:w16="http://schemas.microsoft.com/office/word/2018/wordml" xmlns:w16sdtdh="http://schemas.microsoft.com/office/word/2020/wordml/sdtdatahash" xmlns:w16se="http://schemas.microsoft.com/office/word/2015/wordml/symex" xmlns:wpg="http://schemas.microsoft.com/office/word/2010/wordprocessingGroup" xmlns:wpi="http://schemas.microsoft.com/office/word/2010/wordprocessingInk" xmlns:wne="http://schemas.microsoft.com/office/word/2006/wordml" xmlns:wps="http://schemas.microsoft.com/office/word/2010/wordprocessingShape" mc:Ignorable="w14 w15 w16se w16cid w16 w16cex w16sdtdh wp14">
+<w:endnotes xmlns:wpc="http://schemas.microsoft.com/office/word/2010/wordprocessingCanvas" xmlns:cx="http://schemas.microsoft.com/office/drawing/2014/chartex" xmlns:cx1="http://schemas.microsoft.com/office/drawing/2015/9/8/chartex" xmlns:cx2="http://schemas.microsoft.com/office/drawing/2015/10/21/chartex" xmlns:cx3="http://schemas.microsoft.com/office/drawing/2016/5/9/chartex" xmlns:cx4="http://schemas.microsoft.com/office/drawing/2016/5/10/chartex" xmlns:cx5="http://schemas.microsoft.com/office/drawing/2016/5/11/chartex" xmlns:cx6="http://schemas.microsoft.com/office/drawing/2016/5/12/chartex" xmlns:cx7="http://schemas.microsoft.com/office/drawing/2016/5/13/chartex" xmlns:cx8="http://schemas.microsoft.com/office/drawing/2016/5/14/chartex" xmlns:mc="http://schemas.openxmlformats.org/markup-compatibility/2006" xmlns:aink="http://schemas.microsoft.com/office/drawing/2016/ink" xmlns:am3d="http://schemas.microsoft.com/office/drawing/2017/model3d" xmlns:o="urn:schemas-microsoft-com:office:office" xmlns:oel="http://schemas.microsoft.com/office/2019/extlst" xmlns:r="http://schemas.openxmlformats.org/officeDocument/2006/relationships" xmlns:m="http://schemas.openxmlformats.org/officeDocument/2006/math" xmlns:v="urn:schemas-microsoft-com:vml" xmlns:wp14="http://schemas.microsoft.com/office/word/2010/wordprocessingDrawing" xmlns:wp="http://schemas.openxmlformats.org/drawingml/2006/wordprocessingDrawing" xmlns:w10="urn:schemas-microsoft-com:office:word" xmlns:w="http://schemas.openxmlformats.org/wordprocessingml/2006/main" xmlns:w14="http://schemas.microsoft.com/office/word/2010/wordml" xmlns:w15="http://schemas.microsoft.com/office/word/2012/wordml" xmlns:w16cex="http://schemas.microsoft.com/office/word/2018/wordml/cex" xmlns:w16cid="http://schemas.microsoft.com/office/word/2016/wordml/cid" xmlns:w16="http://schemas.microsoft.com/office/word/2018/wordml" xmlns:w16sdtdh="http://schemas.microsoft.com/office/word/2020/wordml/sdtdatahash" xmlns:w16se="http://schemas.microsoft.com/office/word/2015/wordml/symex" xmlns:wpg="http://schemas.microsoft.com/office/word/2010/wordprocessingGroup" xmlns:wpi="http://schemas.microsoft.com/office/word/2010/wordprocessingInk" xmlns:wne="http://schemas.microsoft.com/office/word/2006/wordml" xmlns:wps="http://schemas.microsoft.com/office/word/2010/wordprocessingShape" mc:Ignorable="w14 w15 w16se w16cid w16 w16cex w16sdtdh wp14">
   <w:endnote w:type="separator" w:id="-1">
     <w:p>
       <w:r>
@@ -13645,7 +13645,7 @@
 </file>
 
 <file path=word/footer1.xml><?xml version="1.0" encoding="utf-8"?>
-<w:ftr xmlns:wpc="http://schemas.microsoft.com/office/word/2010/wordprocessingCanvas" xmlns:cx="http://schemas.microsoft.com/office/drawing/2014/chartex" xmlns:cx1="http://schemas.microsoft.com/office/drawing/2015/9/8/chartex" xmlns:cx2="http://schemas.microsoft.com/office/drawing/2015/10/21/chartex" xmlns:cx3="http://schemas.microsoft.com/office/drawing/2016/5/9/chartex" xmlns:cx4="http://schemas.microsoft.com/office/drawing/2016/5/10/chartex" xmlns:cx5="http://schemas.microsoft.com/office/drawing/2016/5/11/chartex" xmlns:cx6="http://schemas.microsoft.com/office/drawing/2016/5/12/chartex" xmlns:cx7="http://schemas.microsoft.com/office/drawing/2016/5/13/chartex" xmlns:cx8="http://schemas.microsoft.com/office/drawing/2016/5/14/chartex" xmlns:mc="http://schemas.openxmlformats.org/markup-compatibility/2006" xmlns:aink="http://schemas.microsoft.com/office/drawing/2016/ink" xmlns:am3d="http://schemas.microsoft.com/office/drawing/2017/model3d" xmlns:o="urn:schemas-microsoft-com:office:office" xmlns:r="http://schemas.openxmlformats.org/officeDocument/2006/relationships" xmlns:m="http://schemas.openxmlformats.org/officeDocument/2006/math" xmlns:v="urn:schemas-microsoft-com:vml" xmlns:wp14="http://schemas.microsoft.com/office/word/2010/wordprocessingDrawing" xmlns:wp="http://schemas.openxmlformats.org/drawingml/2006/wordprocessingDrawing" xmlns:w10="urn:schemas-microsoft-com:office:word" xmlns:w="http://schemas.openxmlformats.org/wordprocessingml/2006/main" xmlns:w14="http://schemas.microsoft.com/office/word/2010/wordml" xmlns:w15="http://schemas.microsoft.com/office/word/2012/wordml" xmlns:w16cex="http://schemas.microsoft.com/office/word/2018/wordml/cex" xmlns:w16cid="http://schemas.microsoft.com/office/word/2016/wordml/cid" xmlns:w16="http://schemas.microsoft.com/office/word/2018/wordml" xmlns:w16sdtdh="http://schemas.microsoft.com/office/word/2020/wordml/sdtdatahash" xmlns:w16se="http://schemas.microsoft.com/office/word/2015/wordml/symex" xmlns:wpg="http://schemas.microsoft.com/office/word/2010/wordprocessingGroup" xmlns:wpi="http://schemas.microsoft.com/office/word/2010/wordprocessingInk" xmlns:wne="http://schemas.microsoft.com/office/word/2006/wordml" xmlns:wps="http://schemas.microsoft.com/office/word/2010/wordprocessingShape" mc:Ignorable="w14 w15 w16se w16cid w16 w16cex w16sdtdh wp14">
+<w:ftr xmlns:wpc="http://schemas.microsoft.com/office/word/2010/wordprocessingCanvas" xmlns:cx="http://schemas.microsoft.com/office/drawing/2014/chartex" xmlns:cx1="http://schemas.microsoft.com/office/drawing/2015/9/8/chartex" xmlns:cx2="http://schemas.microsoft.com/office/drawing/2015/10/21/chartex" xmlns:cx3="http://schemas.microsoft.com/office/drawing/2016/5/9/chartex" xmlns:cx4="http://schemas.microsoft.com/office/drawing/2016/5/10/chartex" xmlns:cx5="http://schemas.microsoft.com/office/drawing/2016/5/11/chartex" xmlns:cx6="http://schemas.microsoft.com/office/drawing/2016/5/12/chartex" xmlns:cx7="http://schemas.microsoft.com/office/drawing/2016/5/13/chartex" xmlns:cx8="http://schemas.microsoft.com/office/drawing/2016/5/14/chartex" xmlns:mc="http://schemas.openxmlformats.org/markup-compatibility/2006" xmlns:aink="http://schemas.microsoft.com/office/drawing/2016/ink" xmlns:am3d="http://schemas.microsoft.com/office/drawing/2017/model3d" xmlns:o="urn:schemas-microsoft-com:office:office" xmlns:oel="http://schemas.microsoft.com/office/2019/extlst" xmlns:r="http://schemas.openxmlformats.org/officeDocument/2006/relationships" xmlns:m="http://schemas.openxmlformats.org/officeDocument/2006/math" xmlns:v="urn:schemas-microsoft-com:vml" xmlns:wp14="http://schemas.microsoft.com/office/word/2010/wordprocessingDrawing" xmlns:wp="http://schemas.openxmlformats.org/drawingml/2006/wordprocessingDrawing" xmlns:w10="urn:schemas-microsoft-com:office:word" xmlns:w="http://schemas.openxmlformats.org/wordprocessingml/2006/main" xmlns:w14="http://schemas.microsoft.com/office/word/2010/wordml" xmlns:w15="http://schemas.microsoft.com/office/word/2012/wordml" xmlns:w16cex="http://schemas.microsoft.com/office/word/2018/wordml/cex" xmlns:w16cid="http://schemas.microsoft.com/office/word/2016/wordml/cid" xmlns:w16="http://schemas.microsoft.com/office/word/2018/wordml" xmlns:w16sdtdh="http://schemas.microsoft.com/office/word/2020/wordml/sdtdatahash" xmlns:w16se="http://schemas.microsoft.com/office/word/2015/wordml/symex" xmlns:wpg="http://schemas.microsoft.com/office/word/2010/wordprocessingGroup" xmlns:wpi="http://schemas.microsoft.com/office/word/2010/wordprocessingInk" xmlns:wne="http://schemas.microsoft.com/office/word/2006/wordml" xmlns:wps="http://schemas.microsoft.com/office/word/2010/wordprocessingShape" mc:Ignorable="w14 w15 w16se w16cid w16 w16cex w16sdtdh wp14">
   <w:sdt>
     <w:sdtPr>
       <w:id w:val="1267042127"/>
@@ -13662,7 +13662,7 @@
     <w:sdtContent>
       <w:p>
         <w:pPr>
-          <w:pStyle w:val="Rodap"/>
+          <w:pStyle w:val="Footer"/>
           <w:jc w:val="right"/>
         </w:pPr>
         <w:r>
@@ -13691,14 +13691,14 @@
   </w:sdt>
   <w:p>
     <w:pPr>
-      <w:pStyle w:val="Rodap"/>
+      <w:pStyle w:val="Footer"/>
     </w:pPr>
   </w:p>
 </w:ftr>
 </file>
 
 <file path=word/footnotes.xml><?xml version="1.0" encoding="utf-8"?>
-<w:footnotes xmlns:wpc="http://schemas.microsoft.com/office/word/2010/wordprocessingCanvas" xmlns:cx="http://schemas.microsoft.com/office/drawing/2014/chartex" xmlns:cx1="http://schemas.microsoft.com/office/drawing/2015/9/8/chartex" xmlns:cx2="http://schemas.microsoft.com/office/drawing/2015/10/21/chartex" xmlns:cx3="http://schemas.microsoft.com/office/drawing/2016/5/9/chartex" xmlns:cx4="http://schemas.microsoft.com/office/drawing/2016/5/10/chartex" xmlns:cx5="http://schemas.microsoft.com/office/drawing/2016/5/11/chartex" xmlns:cx6="http://schemas.microsoft.com/office/drawing/2016/5/12/chartex" xmlns:cx7="http://schemas.microsoft.com/office/drawing/2016/5/13/chartex" xmlns:cx8="http://schemas.microsoft.com/office/drawing/2016/5/14/chartex" xmlns:mc="http://schemas.openxmlformats.org/markup-compatibility/2006" xmlns:aink="http://schemas.microsoft.com/office/drawing/2016/ink" xmlns:am3d="http://schemas.microsoft.com/office/drawing/2017/model3d" xmlns:o="urn:schemas-microsoft-com:office:office" xmlns:r="http://schemas.openxmlformats.org/officeDocument/2006/relationships" xmlns:m="http://schemas.openxmlformats.org/officeDocument/2006/math" xmlns:v="urn:schemas-microsoft-com:vml" xmlns:wp14="http://schemas.microsoft.com/office/word/2010/wordprocessingDrawing" xmlns:wp="http://schemas.openxmlformats.org/drawingml/2006/wordprocessingDrawing" xmlns:w10="urn:schemas-microsoft-com:office:word" xmlns:w="http://schemas.openxmlformats.org/wordprocessingml/2006/main" xmlns:w14="http://schemas.microsoft.com/office/word/2010/wordml" xmlns:w15="http://schemas.microsoft.com/office/word/2012/wordml" xmlns:w16cex="http://schemas.microsoft.com/office/word/2018/wordml/cex" xmlns:w16cid="http://schemas.microsoft.com/office/word/2016/wordml/cid" xmlns:w16="http://schemas.microsoft.com/office/word/2018/wordml" xmlns:w16sdtdh="http://schemas.microsoft.com/office/word/2020/wordml/sdtdatahash" xmlns:w16se="http://schemas.microsoft.com/office/word/2015/wordml/symex" xmlns:wpg="http://schemas.microsoft.com/office/word/2010/wordprocessingGroup" xmlns:wpi="http://schemas.microsoft.com/office/word/2010/wordprocessingInk" xmlns:wne="http://schemas.microsoft.com/office/word/2006/wordml" xmlns:wps="http://schemas.microsoft.com/office/word/2010/wordprocessingShape" mc:Ignorable="w14 w15 w16se w16cid w16 w16cex w16sdtdh wp14">
+<w:footnotes xmlns:wpc="http://schemas.microsoft.com/office/word/2010/wordprocessingCanvas" xmlns:cx="http://schemas.microsoft.com/office/drawing/2014/chartex" xmlns:cx1="http://schemas.microsoft.com/office/drawing/2015/9/8/chartex" xmlns:cx2="http://schemas.microsoft.com/office/drawing/2015/10/21/chartex" xmlns:cx3="http://schemas.microsoft.com/office/drawing/2016/5/9/chartex" xmlns:cx4="http://schemas.microsoft.com/office/drawing/2016/5/10/chartex" xmlns:cx5="http://schemas.microsoft.com/office/drawing/2016/5/11/chartex" xmlns:cx6="http://schemas.microsoft.com/office/drawing/2016/5/12/chartex" xmlns:cx7="http://schemas.microsoft.com/office/drawing/2016/5/13/chartex" xmlns:cx8="http://schemas.microsoft.com/office/drawing/2016/5/14/chartex" xmlns:mc="http://schemas.openxmlformats.org/markup-compatibility/2006" xmlns:aink="http://schemas.microsoft.com/office/drawing/2016/ink" xmlns:am3d="http://schemas.microsoft.com/office/drawing/2017/model3d" xmlns:o="urn:schemas-microsoft-com:office:office" xmlns:oel="http://schemas.microsoft.com/office/2019/extlst" xmlns:r="http://schemas.openxmlformats.org/officeDocument/2006/relationships" xmlns:m="http://schemas.openxmlformats.org/officeDocument/2006/math" xmlns:v="urn:schemas-microsoft-com:vml" xmlns:wp14="http://schemas.microsoft.com/office/word/2010/wordprocessingDrawing" xmlns:wp="http://schemas.openxmlformats.org/drawingml/2006/wordprocessingDrawing" xmlns:w10="urn:schemas-microsoft-com:office:word" xmlns:w="http://schemas.openxmlformats.org/wordprocessingml/2006/main" xmlns:w14="http://schemas.microsoft.com/office/word/2010/wordml" xmlns:w15="http://schemas.microsoft.com/office/word/2012/wordml" xmlns:w16cex="http://schemas.microsoft.com/office/word/2018/wordml/cex" xmlns:w16cid="http://schemas.microsoft.com/office/word/2016/wordml/cid" xmlns:w16="http://schemas.microsoft.com/office/word/2018/wordml" xmlns:w16sdtdh="http://schemas.microsoft.com/office/word/2020/wordml/sdtdatahash" xmlns:w16se="http://schemas.microsoft.com/office/word/2015/wordml/symex" xmlns:wpg="http://schemas.microsoft.com/office/word/2010/wordprocessingGroup" xmlns:wpi="http://schemas.microsoft.com/office/word/2010/wordprocessingInk" xmlns:wne="http://schemas.microsoft.com/office/word/2006/wordml" xmlns:wps="http://schemas.microsoft.com/office/word/2010/wordprocessingShape" mc:Ignorable="w14 w15 w16se w16cid w16 w16cex w16sdtdh wp14">
   <w:footnote w:type="separator" w:id="-1">
     <w:p>
       <w:r>
@@ -13720,10 +13720,10 @@
 </file>
 
 <file path=word/header1.xml><?xml version="1.0" encoding="utf-8"?>
-<w:hdr xmlns:wpc="http://schemas.microsoft.com/office/word/2010/wordprocessingCanvas" xmlns:cx="http://schemas.microsoft.com/office/drawing/2014/chartex" xmlns:cx1="http://schemas.microsoft.com/office/drawing/2015/9/8/chartex" xmlns:cx2="http://schemas.microsoft.com/office/drawing/2015/10/21/chartex" xmlns:cx3="http://schemas.microsoft.com/office/drawing/2016/5/9/chartex" xmlns:cx4="http://schemas.microsoft.com/office/drawing/2016/5/10/chartex" xmlns:cx5="http://schemas.microsoft.com/office/drawing/2016/5/11/chartex" xmlns:cx6="http://schemas.microsoft.com/office/drawing/2016/5/12/chartex" xmlns:cx7="http://schemas.microsoft.com/office/drawing/2016/5/13/chartex" xmlns:cx8="http://schemas.microsoft.com/office/drawing/2016/5/14/chartex" xmlns:mc="http://schemas.openxmlformats.org/markup-compatibility/2006" xmlns:aink="http://schemas.microsoft.com/office/drawing/2016/ink" xmlns:am3d="http://schemas.microsoft.com/office/drawing/2017/model3d" xmlns:o="urn:schemas-microsoft-com:office:office" xmlns:r="http://schemas.openxmlformats.org/officeDocument/2006/relationships" xmlns:m="http://schemas.openxmlformats.org/officeDocument/2006/math" xmlns:v="urn:schemas-microsoft-com:vml" xmlns:wp14="http://schemas.microsoft.com/office/word/2010/wordprocessingDrawing" xmlns:wp="http://schemas.openxmlformats.org/drawingml/2006/wordprocessingDrawing" xmlns:w10="urn:schemas-microsoft-com:office:word" xmlns:w="http://schemas.openxmlformats.org/wordprocessingml/2006/main" xmlns:w14="http://schemas.microsoft.com/office/word/2010/wordml" xmlns:w15="http://schemas.microsoft.com/office/word/2012/wordml" xmlns:w16cex="http://schemas.microsoft.com/office/word/2018/wordml/cex" xmlns:w16cid="http://schemas.microsoft.com/office/word/2016/wordml/cid" xmlns:w16="http://schemas.microsoft.com/office/word/2018/wordml" xmlns:w16sdtdh="http://schemas.microsoft.com/office/word/2020/wordml/sdtdatahash" xmlns:w16se="http://schemas.microsoft.com/office/word/2015/wordml/symex" xmlns:wpg="http://schemas.microsoft.com/office/word/2010/wordprocessingGroup" xmlns:wpi="http://schemas.microsoft.com/office/word/2010/wordprocessingInk" xmlns:wne="http://schemas.microsoft.com/office/word/2006/wordml" xmlns:wps="http://schemas.microsoft.com/office/word/2010/wordprocessingShape" mc:Ignorable="w14 w15 w16se w16cid w16 w16cex w16sdtdh wp14">
+<w:hdr xmlns:wpc="http://schemas.microsoft.com/office/word/2010/wordprocessingCanvas" xmlns:cx="http://schemas.microsoft.com/office/drawing/2014/chartex" xmlns:cx1="http://schemas.microsoft.com/office/drawing/2015/9/8/chartex" xmlns:cx2="http://schemas.microsoft.com/office/drawing/2015/10/21/chartex" xmlns:cx3="http://schemas.microsoft.com/office/drawing/2016/5/9/chartex" xmlns:cx4="http://schemas.microsoft.com/office/drawing/2016/5/10/chartex" xmlns:cx5="http://schemas.microsoft.com/office/drawing/2016/5/11/chartex" xmlns:cx6="http://schemas.microsoft.com/office/drawing/2016/5/12/chartex" xmlns:cx7="http://schemas.microsoft.com/office/drawing/2016/5/13/chartex" xmlns:cx8="http://schemas.microsoft.com/office/drawing/2016/5/14/chartex" xmlns:mc="http://schemas.openxmlformats.org/markup-compatibility/2006" xmlns:aink="http://schemas.microsoft.com/office/drawing/2016/ink" xmlns:am3d="http://schemas.microsoft.com/office/drawing/2017/model3d" xmlns:o="urn:schemas-microsoft-com:office:office" xmlns:oel="http://schemas.microsoft.com/office/2019/extlst" xmlns:r="http://schemas.openxmlformats.org/officeDocument/2006/relationships" xmlns:m="http://schemas.openxmlformats.org/officeDocument/2006/math" xmlns:v="urn:schemas-microsoft-com:vml" xmlns:wp14="http://schemas.microsoft.com/office/word/2010/wordprocessingDrawing" xmlns:wp="http://schemas.openxmlformats.org/drawingml/2006/wordprocessingDrawing" xmlns:w10="urn:schemas-microsoft-com:office:word" xmlns:w="http://schemas.openxmlformats.org/wordprocessingml/2006/main" xmlns:w14="http://schemas.microsoft.com/office/word/2010/wordml" xmlns:w15="http://schemas.microsoft.com/office/word/2012/wordml" xmlns:w16cex="http://schemas.microsoft.com/office/word/2018/wordml/cex" xmlns:w16cid="http://schemas.microsoft.com/office/word/2016/wordml/cid" xmlns:w16="http://schemas.microsoft.com/office/word/2018/wordml" xmlns:w16sdtdh="http://schemas.microsoft.com/office/word/2020/wordml/sdtdatahash" xmlns:w16se="http://schemas.microsoft.com/office/word/2015/wordml/symex" xmlns:wpg="http://schemas.microsoft.com/office/word/2010/wordprocessingGroup" xmlns:wpi="http://schemas.microsoft.com/office/word/2010/wordprocessingInk" xmlns:wne="http://schemas.microsoft.com/office/word/2006/wordml" xmlns:wps="http://schemas.microsoft.com/office/word/2010/wordprocessingShape" mc:Ignorable="w14 w15 w16se w16cid w16 w16cex w16sdtdh wp14">
   <w:p>
     <w:pPr>
-      <w:pStyle w:val="Cabealho"/>
+      <w:pStyle w:val="Header"/>
     </w:pPr>
     <w:r>
       <w:t xml:space="preserve">Universidade do Minho </w:t>
@@ -13738,14 +13738,14 @@
   </w:p>
   <w:p>
     <w:pPr>
-      <w:pStyle w:val="Cabealho"/>
+      <w:pStyle w:val="Header"/>
     </w:pPr>
   </w:p>
 </w:hdr>
 </file>
 
 <file path=word/numbering.xml><?xml version="1.0" encoding="utf-8"?>
-<w:numbering xmlns:wpc="http://schemas.microsoft.com/office/word/2010/wordprocessingCanvas" xmlns:cx="http://schemas.microsoft.com/office/drawing/2014/chartex" xmlns:cx1="http://schemas.microsoft.com/office/drawing/2015/9/8/chartex" xmlns:cx2="http://schemas.microsoft.com/office/drawing/2015/10/21/chartex" xmlns:cx3="http://schemas.microsoft.com/office/drawing/2016/5/9/chartex" xmlns:cx4="http://schemas.microsoft.com/office/drawing/2016/5/10/chartex" xmlns:cx5="http://schemas.microsoft.com/office/drawing/2016/5/11/chartex" xmlns:cx6="http://schemas.microsoft.com/office/drawing/2016/5/12/chartex" xmlns:cx7="http://schemas.microsoft.com/office/drawing/2016/5/13/chartex" xmlns:cx8="http://schemas.microsoft.com/office/drawing/2016/5/14/chartex" xmlns:mc="http://schemas.openxmlformats.org/markup-compatibility/2006" xmlns:aink="http://schemas.microsoft.com/office/drawing/2016/ink" xmlns:am3d="http://schemas.microsoft.com/office/drawing/2017/model3d" xmlns:o="urn:schemas-microsoft-com:office:office" xmlns:r="http://schemas.openxmlformats.org/officeDocument/2006/relationships" xmlns:m="http://schemas.openxmlformats.org/officeDocument/2006/math" xmlns:v="urn:schemas-microsoft-com:vml" xmlns:wp14="http://schemas.microsoft.com/office/word/2010/wordprocessingDrawing" xmlns:wp="http://schemas.openxmlformats.org/drawingml/2006/wordprocessingDrawing" xmlns:w10="urn:schemas-microsoft-com:office:word" xmlns:w="http://schemas.openxmlformats.org/wordprocessingml/2006/main" xmlns:w14="http://schemas.microsoft.com/office/word/2010/wordml" xmlns:w15="http://schemas.microsoft.com/office/word/2012/wordml" xmlns:w16cex="http://schemas.microsoft.com/office/word/2018/wordml/cex" xmlns:w16cid="http://schemas.microsoft.com/office/word/2016/wordml/cid" xmlns:w16="http://schemas.microsoft.com/office/word/2018/wordml" xmlns:w16sdtdh="http://schemas.microsoft.com/office/word/2020/wordml/sdtdatahash" xmlns:w16se="http://schemas.microsoft.com/office/word/2015/wordml/symex" xmlns:wpg="http://schemas.microsoft.com/office/word/2010/wordprocessingGroup" xmlns:wpi="http://schemas.microsoft.com/office/word/2010/wordprocessingInk" xmlns:wne="http://schemas.microsoft.com/office/word/2006/wordml" xmlns:wps="http://schemas.microsoft.com/office/word/2010/wordprocessingShape" mc:Ignorable="w14 w15 w16se w16cid w16 w16cex w16sdtdh wp14">
+<w:numbering xmlns:wpc="http://schemas.microsoft.com/office/word/2010/wordprocessingCanvas" xmlns:cx="http://schemas.microsoft.com/office/drawing/2014/chartex" xmlns:cx1="http://schemas.microsoft.com/office/drawing/2015/9/8/chartex" xmlns:cx2="http://schemas.microsoft.com/office/drawing/2015/10/21/chartex" xmlns:cx3="http://schemas.microsoft.com/office/drawing/2016/5/9/chartex" xmlns:cx4="http://schemas.microsoft.com/office/drawing/2016/5/10/chartex" xmlns:cx5="http://schemas.microsoft.com/office/drawing/2016/5/11/chartex" xmlns:cx6="http://schemas.microsoft.com/office/drawing/2016/5/12/chartex" xmlns:cx7="http://schemas.microsoft.com/office/drawing/2016/5/13/chartex" xmlns:cx8="http://schemas.microsoft.com/office/drawing/2016/5/14/chartex" xmlns:mc="http://schemas.openxmlformats.org/markup-compatibility/2006" xmlns:aink="http://schemas.microsoft.com/office/drawing/2016/ink" xmlns:am3d="http://schemas.microsoft.com/office/drawing/2017/model3d" xmlns:o="urn:schemas-microsoft-com:office:office" xmlns:oel="http://schemas.microsoft.com/office/2019/extlst" xmlns:r="http://schemas.openxmlformats.org/officeDocument/2006/relationships" xmlns:m="http://schemas.openxmlformats.org/officeDocument/2006/math" xmlns:v="urn:schemas-microsoft-com:vml" xmlns:wp14="http://schemas.microsoft.com/office/word/2010/wordprocessingDrawing" xmlns:wp="http://schemas.openxmlformats.org/drawingml/2006/wordprocessingDrawing" xmlns:w10="urn:schemas-microsoft-com:office:word" xmlns:w="http://schemas.openxmlformats.org/wordprocessingml/2006/main" xmlns:w14="http://schemas.microsoft.com/office/word/2010/wordml" xmlns:w15="http://schemas.microsoft.com/office/word/2012/wordml" xmlns:w16cex="http://schemas.microsoft.com/office/word/2018/wordml/cex" xmlns:w16cid="http://schemas.microsoft.com/office/word/2016/wordml/cid" xmlns:w16="http://schemas.microsoft.com/office/word/2018/wordml" xmlns:w16sdtdh="http://schemas.microsoft.com/office/word/2020/wordml/sdtdatahash" xmlns:w16se="http://schemas.microsoft.com/office/word/2015/wordml/symex" xmlns:wpg="http://schemas.microsoft.com/office/word/2010/wordprocessingGroup" xmlns:wpi="http://schemas.microsoft.com/office/word/2010/wordprocessingInk" xmlns:wne="http://schemas.microsoft.com/office/word/2006/wordml" xmlns:wps="http://schemas.microsoft.com/office/word/2010/wordprocessingShape" mc:Ignorable="w14 w15 w16se w16cid w16 w16cex w16sdtdh wp14">
   <w:abstractNum w:abstractNumId="0" w15:restartNumberingAfterBreak="0">
     <w:nsid w:val="13025BBE"/>
     <w:multiLevelType w:val="hybridMultilevel"/>
@@ -15300,11 +15300,11 @@
       <w:lang w:eastAsia="en-GB"/>
     </w:rPr>
   </w:style>
-  <w:style w:type="paragraph" w:styleId="Ttulo1">
+  <w:style w:type="paragraph" w:styleId="Heading1">
     <w:name w:val="heading 1"/>
     <w:basedOn w:val="Normal"/>
     <w:next w:val="Normal"/>
-    <w:link w:val="Ttulo1Carter"/>
+    <w:link w:val="Heading1Char"/>
     <w:uiPriority w:val="9"/>
     <w:qFormat/>
     <w:rsid w:val="007E6C05"/>
@@ -15321,11 +15321,11 @@
       <w:szCs w:val="32"/>
     </w:rPr>
   </w:style>
-  <w:style w:type="paragraph" w:styleId="Ttulo2">
+  <w:style w:type="paragraph" w:styleId="Heading2">
     <w:name w:val="heading 2"/>
     <w:basedOn w:val="Normal"/>
     <w:next w:val="Normal"/>
-    <w:link w:val="Ttulo2Carter"/>
+    <w:link w:val="Heading2Char"/>
     <w:uiPriority w:val="9"/>
     <w:unhideWhenUsed/>
     <w:qFormat/>
@@ -15343,11 +15343,11 @@
       <w:szCs w:val="26"/>
     </w:rPr>
   </w:style>
-  <w:style w:type="paragraph" w:styleId="Ttulo3">
+  <w:style w:type="paragraph" w:styleId="Heading3">
     <w:name w:val="heading 3"/>
     <w:basedOn w:val="Normal"/>
     <w:next w:val="Normal"/>
-    <w:link w:val="Ttulo3Carter"/>
+    <w:link w:val="Heading3Char"/>
     <w:uiPriority w:val="9"/>
     <w:unhideWhenUsed/>
     <w:qFormat/>
@@ -15365,11 +15365,11 @@
       <w:szCs w:val="24"/>
     </w:rPr>
   </w:style>
-  <w:style w:type="paragraph" w:styleId="Ttulo4">
+  <w:style w:type="paragraph" w:styleId="Heading4">
     <w:name w:val="heading 4"/>
     <w:basedOn w:val="Normal"/>
     <w:next w:val="Normal"/>
-    <w:link w:val="Ttulo4Carter"/>
+    <w:link w:val="Heading4Char"/>
     <w:uiPriority w:val="9"/>
     <w:unhideWhenUsed/>
     <w:qFormat/>
@@ -15388,11 +15388,11 @@
       <w:sz w:val="32"/>
     </w:rPr>
   </w:style>
-  <w:style w:type="paragraph" w:styleId="Ttulo5">
+  <w:style w:type="paragraph" w:styleId="Heading5">
     <w:name w:val="heading 5"/>
     <w:basedOn w:val="Normal"/>
     <w:next w:val="Normal"/>
-    <w:link w:val="Ttulo5Carter"/>
+    <w:link w:val="Heading5Char"/>
     <w:uiPriority w:val="9"/>
     <w:unhideWhenUsed/>
     <w:qFormat/>
@@ -15408,13 +15408,13 @@
       <w:color w:val="2F5496" w:themeColor="accent1" w:themeShade="BF"/>
     </w:rPr>
   </w:style>
-  <w:style w:type="character" w:default="1" w:styleId="Tipodeletrapredefinidodopargrafo">
+  <w:style w:type="character" w:default="1" w:styleId="DefaultParagraphFont">
     <w:name w:val="Default Paragraph Font"/>
     <w:uiPriority w:val="1"/>
     <w:semiHidden/>
     <w:unhideWhenUsed/>
   </w:style>
-  <w:style w:type="table" w:default="1" w:styleId="Tabelanormal">
+  <w:style w:type="table" w:default="1" w:styleId="TableNormal">
     <w:name w:val="Normal Table"/>
     <w:uiPriority w:val="99"/>
     <w:semiHidden/>
@@ -15429,16 +15429,16 @@
       </w:tblCellMar>
     </w:tblPr>
   </w:style>
-  <w:style w:type="numbering" w:default="1" w:styleId="Semlista">
+  <w:style w:type="numbering" w:default="1" w:styleId="NoList">
     <w:name w:val="No List"/>
     <w:uiPriority w:val="99"/>
     <w:semiHidden/>
     <w:unhideWhenUsed/>
   </w:style>
-  <w:style w:type="character" w:customStyle="1" w:styleId="Ttulo1Carter">
-    <w:name w:val="Título 1 Caráter"/>
-    <w:basedOn w:val="Tipodeletrapredefinidodopargrafo"/>
-    <w:link w:val="Ttulo1"/>
+  <w:style w:type="character" w:customStyle="1" w:styleId="Heading1Char">
+    <w:name w:val="Heading 1 Char"/>
+    <w:basedOn w:val="DefaultParagraphFont"/>
+    <w:link w:val="Heading1"/>
     <w:uiPriority w:val="9"/>
     <w:rsid w:val="007E6C05"/>
     <w:rPr>
@@ -15448,10 +15448,10 @@
       <w:lang w:eastAsia="en-GB"/>
     </w:rPr>
   </w:style>
-  <w:style w:type="character" w:customStyle="1" w:styleId="Ttulo2Carter">
-    <w:name w:val="Título 2 Caráter"/>
-    <w:basedOn w:val="Tipodeletrapredefinidodopargrafo"/>
-    <w:link w:val="Ttulo2"/>
+  <w:style w:type="character" w:customStyle="1" w:styleId="Heading2Char">
+    <w:name w:val="Heading 2 Char"/>
+    <w:basedOn w:val="DefaultParagraphFont"/>
+    <w:link w:val="Heading2"/>
     <w:uiPriority w:val="9"/>
     <w:rsid w:val="0056071F"/>
     <w:rPr>
@@ -15461,10 +15461,10 @@
       <w:lang w:eastAsia="en-GB"/>
     </w:rPr>
   </w:style>
-  <w:style w:type="paragraph" w:styleId="Textodenotaderodap">
+  <w:style w:type="paragraph" w:styleId="FootnoteText">
     <w:name w:val="footnote text"/>
     <w:basedOn w:val="Normal"/>
-    <w:link w:val="TextodenotaderodapCarter"/>
+    <w:link w:val="FootnoteTextChar"/>
     <w:uiPriority w:val="99"/>
     <w:semiHidden/>
     <w:unhideWhenUsed/>
@@ -15474,10 +15474,10 @@
       <w:szCs w:val="20"/>
     </w:rPr>
   </w:style>
-  <w:style w:type="character" w:customStyle="1" w:styleId="TextodenotaderodapCarter">
-    <w:name w:val="Texto de nota de rodapé Caráter"/>
-    <w:basedOn w:val="Tipodeletrapredefinidodopargrafo"/>
-    <w:link w:val="Textodenotaderodap"/>
+  <w:style w:type="character" w:customStyle="1" w:styleId="FootnoteTextChar">
+    <w:name w:val="Footnote Text Char"/>
+    <w:basedOn w:val="DefaultParagraphFont"/>
+    <w:link w:val="FootnoteText"/>
     <w:uiPriority w:val="99"/>
     <w:semiHidden/>
     <w:rsid w:val="006D018B"/>
@@ -15488,9 +15488,9 @@
       <w:lang w:eastAsia="en-GB"/>
     </w:rPr>
   </w:style>
-  <w:style w:type="character" w:styleId="Refdenotaderodap">
+  <w:style w:type="character" w:styleId="FootnoteReference">
     <w:name w:val="footnote reference"/>
-    <w:basedOn w:val="Tipodeletrapredefinidodopargrafo"/>
+    <w:basedOn w:val="DefaultParagraphFont"/>
     <w:uiPriority w:val="99"/>
     <w:semiHidden/>
     <w:unhideWhenUsed/>
@@ -15499,7 +15499,7 @@
       <w:vertAlign w:val="superscript"/>
     </w:rPr>
   </w:style>
-  <w:style w:type="paragraph" w:styleId="Legenda">
+  <w:style w:type="paragraph" w:styleId="Caption">
     <w:name w:val="caption"/>
     <w:basedOn w:val="Normal"/>
     <w:next w:val="Normal"/>
@@ -15536,10 +15536,10 @@
       <w:lang w:val="en-GB"/>
     </w:rPr>
   </w:style>
-  <w:style w:type="paragraph" w:styleId="Cabealho">
+  <w:style w:type="paragraph" w:styleId="Header">
     <w:name w:val="header"/>
     <w:basedOn w:val="Normal"/>
-    <w:link w:val="CabealhoCarter"/>
+    <w:link w:val="HeaderChar"/>
     <w:uiPriority w:val="99"/>
     <w:unhideWhenUsed/>
     <w:rsid w:val="004673DD"/>
@@ -15550,10 +15550,10 @@
       </w:tabs>
     </w:pPr>
   </w:style>
-  <w:style w:type="character" w:customStyle="1" w:styleId="CabealhoCarter">
-    <w:name w:val="Cabeçalho Caráter"/>
-    <w:basedOn w:val="Tipodeletrapredefinidodopargrafo"/>
-    <w:link w:val="Cabealho"/>
+  <w:style w:type="character" w:customStyle="1" w:styleId="HeaderChar">
+    <w:name w:val="Header Char"/>
+    <w:basedOn w:val="DefaultParagraphFont"/>
+    <w:link w:val="Header"/>
     <w:uiPriority w:val="99"/>
     <w:rsid w:val="004673DD"/>
     <w:rPr>
@@ -15561,10 +15561,10 @@
       <w:lang w:eastAsia="en-GB"/>
     </w:rPr>
   </w:style>
-  <w:style w:type="paragraph" w:styleId="Rodap">
+  <w:style w:type="paragraph" w:styleId="Footer">
     <w:name w:val="footer"/>
     <w:basedOn w:val="Normal"/>
-    <w:link w:val="RodapCarter"/>
+    <w:link w:val="FooterChar"/>
     <w:uiPriority w:val="99"/>
     <w:unhideWhenUsed/>
     <w:rsid w:val="004673DD"/>
@@ -15575,10 +15575,10 @@
       </w:tabs>
     </w:pPr>
   </w:style>
-  <w:style w:type="character" w:customStyle="1" w:styleId="RodapCarter">
-    <w:name w:val="Rodapé Caráter"/>
-    <w:basedOn w:val="Tipodeletrapredefinidodopargrafo"/>
-    <w:link w:val="Rodap"/>
+  <w:style w:type="character" w:customStyle="1" w:styleId="FooterChar">
+    <w:name w:val="Footer Char"/>
+    <w:basedOn w:val="DefaultParagraphFont"/>
+    <w:link w:val="Footer"/>
     <w:uiPriority w:val="99"/>
     <w:rsid w:val="004673DD"/>
     <w:rPr>
@@ -15586,9 +15586,9 @@
       <w:lang w:eastAsia="en-GB"/>
     </w:rPr>
   </w:style>
-  <w:style w:type="paragraph" w:styleId="Cabealhodondice">
+  <w:style w:type="paragraph" w:styleId="TOCHeading">
     <w:name w:val="TOC Heading"/>
-    <w:basedOn w:val="Ttulo1"/>
+    <w:basedOn w:val="Heading1"/>
     <w:next w:val="Normal"/>
     <w:uiPriority w:val="39"/>
     <w:unhideWhenUsed/>
@@ -15607,7 +15607,7 @@
       <w:lang w:val="en-US" w:eastAsia="en-US"/>
     </w:rPr>
   </w:style>
-  <w:style w:type="paragraph" w:styleId="ndice1">
+  <w:style w:type="paragraph" w:styleId="TOC1">
     <w:name w:val="toc 1"/>
     <w:basedOn w:val="Normal"/>
     <w:next w:val="Normal"/>
@@ -15619,7 +15619,7 @@
       <w:spacing w:after="100"/>
     </w:pPr>
   </w:style>
-  <w:style w:type="paragraph" w:styleId="ndice2">
+  <w:style w:type="paragraph" w:styleId="TOC2">
     <w:name w:val="toc 2"/>
     <w:basedOn w:val="Normal"/>
     <w:next w:val="Normal"/>
@@ -15632,9 +15632,9 @@
       <w:ind w:left="220"/>
     </w:pPr>
   </w:style>
-  <w:style w:type="character" w:styleId="Hiperligao">
+  <w:style w:type="character" w:styleId="Hyperlink">
     <w:name w:val="Hyperlink"/>
-    <w:basedOn w:val="Tipodeletrapredefinidodopargrafo"/>
+    <w:basedOn w:val="DefaultParagraphFont"/>
     <w:uiPriority w:val="99"/>
     <w:unhideWhenUsed/>
     <w:rsid w:val="004673DD"/>
@@ -15643,7 +15643,7 @@
       <w:u w:val="single"/>
     </w:rPr>
   </w:style>
-  <w:style w:type="paragraph" w:styleId="PargrafodaLista">
+  <w:style w:type="paragraph" w:styleId="ListParagraph">
     <w:name w:val="List Paragraph"/>
     <w:basedOn w:val="Normal"/>
     <w:uiPriority w:val="34"/>
@@ -15654,10 +15654,10 @@
       <w:contextualSpacing/>
     </w:pPr>
   </w:style>
-  <w:style w:type="character" w:customStyle="1" w:styleId="Ttulo3Carter">
-    <w:name w:val="Título 3 Caráter"/>
-    <w:basedOn w:val="Tipodeletrapredefinidodopargrafo"/>
-    <w:link w:val="Ttulo3"/>
+  <w:style w:type="character" w:customStyle="1" w:styleId="Heading3Char">
+    <w:name w:val="Heading 3 Char"/>
+    <w:basedOn w:val="DefaultParagraphFont"/>
+    <w:link w:val="Heading3"/>
     <w:uiPriority w:val="9"/>
     <w:rsid w:val="00956BAB"/>
     <w:rPr>
@@ -15668,7 +15668,7 @@
       <w:lang w:eastAsia="en-GB"/>
     </w:rPr>
   </w:style>
-  <w:style w:type="paragraph" w:styleId="ndice3">
+  <w:style w:type="paragraph" w:styleId="TOC3">
     <w:name w:val="toc 3"/>
     <w:basedOn w:val="Normal"/>
     <w:next w:val="Normal"/>
@@ -15681,7 +15681,7 @@
       <w:ind w:left="440"/>
     </w:pPr>
   </w:style>
-  <w:style w:type="paragraph" w:styleId="SemEspaamento">
+  <w:style w:type="paragraph" w:styleId="NoSpacing">
     <w:name w:val="No Spacing"/>
     <w:uiPriority w:val="1"/>
     <w:qFormat/>
@@ -15696,10 +15696,10 @@
       <w:lang w:eastAsia="en-GB"/>
     </w:rPr>
   </w:style>
-  <w:style w:type="character" w:customStyle="1" w:styleId="Ttulo4Carter">
-    <w:name w:val="Título 4 Caráter"/>
-    <w:basedOn w:val="Tipodeletrapredefinidodopargrafo"/>
-    <w:link w:val="Ttulo4"/>
+  <w:style w:type="character" w:customStyle="1" w:styleId="Heading4Char">
+    <w:name w:val="Heading 4 Char"/>
+    <w:basedOn w:val="DefaultParagraphFont"/>
+    <w:link w:val="Heading4"/>
     <w:uiPriority w:val="9"/>
     <w:rsid w:val="005502AB"/>
     <w:rPr>
@@ -15711,10 +15711,10 @@
       <w:lang w:eastAsia="en-GB"/>
     </w:rPr>
   </w:style>
-  <w:style w:type="paragraph" w:styleId="Textodenotadefim">
+  <w:style w:type="paragraph" w:styleId="EndnoteText">
     <w:name w:val="endnote text"/>
     <w:basedOn w:val="Normal"/>
-    <w:link w:val="TextodenotadefimCarter"/>
+    <w:link w:val="EndnoteTextChar"/>
     <w:uiPriority w:val="99"/>
     <w:semiHidden/>
     <w:unhideWhenUsed/>
@@ -15724,10 +15724,10 @@
       <w:szCs w:val="20"/>
     </w:rPr>
   </w:style>
-  <w:style w:type="character" w:customStyle="1" w:styleId="TextodenotadefimCarter">
-    <w:name w:val="Texto de nota de fim Caráter"/>
-    <w:basedOn w:val="Tipodeletrapredefinidodopargrafo"/>
-    <w:link w:val="Textodenotadefim"/>
+  <w:style w:type="character" w:customStyle="1" w:styleId="EndnoteTextChar">
+    <w:name w:val="Endnote Text Char"/>
+    <w:basedOn w:val="DefaultParagraphFont"/>
+    <w:link w:val="EndnoteText"/>
     <w:uiPriority w:val="99"/>
     <w:semiHidden/>
     <w:rsid w:val="000C3F05"/>
@@ -15738,9 +15738,9 @@
       <w:lang w:eastAsia="en-GB"/>
     </w:rPr>
   </w:style>
-  <w:style w:type="character" w:styleId="Refdenotadefim">
+  <w:style w:type="character" w:styleId="EndnoteReference">
     <w:name w:val="endnote reference"/>
-    <w:basedOn w:val="Tipodeletrapredefinidodopargrafo"/>
+    <w:basedOn w:val="DefaultParagraphFont"/>
     <w:uiPriority w:val="99"/>
     <w:semiHidden/>
     <w:unhideWhenUsed/>
@@ -15749,7 +15749,7 @@
       <w:vertAlign w:val="superscript"/>
     </w:rPr>
   </w:style>
-  <w:style w:type="paragraph" w:styleId="ndicedeilustraes">
+  <w:style w:type="paragraph" w:styleId="TableofFigures">
     <w:name w:val="table of figures"/>
     <w:basedOn w:val="Normal"/>
     <w:next w:val="Normal"/>
@@ -15773,10 +15773,10 @@
       <w:szCs w:val="24"/>
     </w:rPr>
   </w:style>
-  <w:style w:type="character" w:customStyle="1" w:styleId="Ttulo5Carter">
-    <w:name w:val="Título 5 Caráter"/>
-    <w:basedOn w:val="Tipodeletrapredefinidodopargrafo"/>
-    <w:link w:val="Ttulo5"/>
+  <w:style w:type="character" w:customStyle="1" w:styleId="Heading5Char">
+    <w:name w:val="Heading 5 Char"/>
+    <w:basedOn w:val="DefaultParagraphFont"/>
+    <w:link w:val="Heading5"/>
     <w:uiPriority w:val="9"/>
     <w:rsid w:val="002D1DD3"/>
     <w:rPr>
@@ -15785,9 +15785,9 @@
       <w:lang w:eastAsia="en-GB"/>
     </w:rPr>
   </w:style>
-  <w:style w:type="character" w:styleId="MenoNoResolvida">
+  <w:style w:type="character" w:styleId="UnresolvedMention">
     <w:name w:val="Unresolved Mention"/>
-    <w:basedOn w:val="Tipodeletrapredefinidodopargrafo"/>
+    <w:basedOn w:val="DefaultParagraphFont"/>
     <w:uiPriority w:val="99"/>
     <w:semiHidden/>
     <w:unhideWhenUsed/>
@@ -15797,7 +15797,7 @@
       <w:shd w:val="clear" w:color="auto" w:fill="E1DFDD"/>
     </w:rPr>
   </w:style>
-  <w:style w:type="paragraph" w:styleId="Bibliografia">
+  <w:style w:type="paragraph" w:styleId="Bibliography">
     <w:name w:val="Bibliography"/>
     <w:basedOn w:val="Normal"/>
     <w:next w:val="Normal"/>
@@ -15805,9 +15805,9 @@
     <w:unhideWhenUsed/>
     <w:rsid w:val="00B54F63"/>
   </w:style>
-  <w:style w:type="character" w:styleId="Hiperligaovisitada">
+  <w:style w:type="character" w:styleId="FollowedHyperlink">
     <w:name w:val="FollowedHyperlink"/>
-    <w:basedOn w:val="Tipodeletrapredefinidodopargrafo"/>
+    <w:basedOn w:val="DefaultParagraphFont"/>
     <w:uiPriority w:val="99"/>
     <w:semiHidden/>
     <w:unhideWhenUsed/>
@@ -15817,9 +15817,9 @@
       <w:u w:val="single"/>
     </w:rPr>
   </w:style>
-  <w:style w:type="table" w:styleId="TabelacomGrelha">
+  <w:style w:type="table" w:styleId="TableGrid">
     <w:name w:val="Table Grid"/>
-    <w:basedOn w:val="Tabelanormal"/>
+    <w:basedOn w:val="TableNormal"/>
     <w:uiPriority w:val="39"/>
     <w:rsid w:val="00971BDF"/>
     <w:pPr>
@@ -15836,7 +15836,7 @@
       </w:tblBorders>
     </w:tblPr>
   </w:style>
-  <w:style w:type="paragraph" w:styleId="Reviso">
+  <w:style w:type="paragraph" w:styleId="Revision">
     <w:name w:val="Revision"/>
     <w:hidden/>
     <w:uiPriority w:val="99"/>

</xml_diff>